<commit_message>
Documented muteMusic attribute in audioTier.
Missed it in previous documentation.
</commit_message>
<xml_diff>
--- a/Untold_Docs.docx
+++ b/Untold_Docs.docx
@@ -6,6 +6,8 @@
       <w:pPr>
         <w:pStyle w:val="Title"/>
       </w:pPr>
+      <w:bookmarkStart w:id="0" w:name="_GoBack"/>
+      <w:bookmarkEnd w:id="0"/>
       <w:r>
         <w:t xml:space="preserve">Untold Stories of </w:t>
       </w:r>
@@ -40,12 +42,7 @@
         </w:numPr>
       </w:pPr>
       <w:r>
-        <w:t>Create an XML file for</w:t>
-      </w:r>
-      <w:bookmarkStart w:id="0" w:name="_GoBack"/>
-      <w:bookmarkEnd w:id="0"/>
-      <w:r>
-        <w:t xml:space="preserve"> your mission.</w:t>
+        <w:t>Create an XML file for your mission.</w:t>
       </w:r>
     </w:p>
     <w:p>
@@ -781,14 +778,9 @@
       <w:r>
         <w:t xml:space="preserve">Missions are made of up tiers.  When a tier is completed, the mission proceeds to the next tier, and so on until the mission is complete.  Tiers are small and consist of completing one action, such as targeting </w:t>
       </w:r>
-      <w:proofErr w:type="gramStart"/>
       <w:r>
         <w:lastRenderedPageBreak/>
-        <w:t>an</w:t>
-      </w:r>
-      <w:proofErr w:type="gramEnd"/>
-      <w:r>
-        <w:t xml:space="preserve"> NPC or listening to dialog.  There are various types of tiers, which we will discuss in detail.  </w:t>
+        <w:t xml:space="preserve">an NPC or listening to dialog.  There are various types of tiers, which we will discuss in detail.  </w:t>
       </w:r>
       <w:r>
         <w:t>There are some attributes all tiers share in common:</w:t>
@@ -3553,6 +3545,68 @@
       <w:r>
         <w:rPr>
           <w:rFonts w:ascii="Consolas" w:hAnsi="Consolas" w:cs="Consolas"/>
+          <w:color w:val="000000"/>
+          <w:sz w:val="19"/>
+          <w:szCs w:val="19"/>
+          <w:highlight w:val="white"/>
+        </w:rPr>
+        <w:t xml:space="preserve"> </w:t>
+      </w:r>
+      <w:proofErr w:type="spellStart"/>
+      <w:r>
+        <w:rPr>
+          <w:rFonts w:ascii="Consolas" w:hAnsi="Consolas" w:cs="Consolas"/>
+          <w:color w:val="FF0000"/>
+          <w:sz w:val="19"/>
+          <w:szCs w:val="19"/>
+          <w:highlight w:val="white"/>
+        </w:rPr>
+        <w:t>muteMusic</w:t>
+      </w:r>
+      <w:proofErr w:type="spellEnd"/>
+      <w:r>
+        <w:rPr>
+          <w:rFonts w:ascii="Consolas" w:hAnsi="Consolas" w:cs="Consolas"/>
+          <w:color w:val="0000FF"/>
+          <w:sz w:val="19"/>
+          <w:szCs w:val="19"/>
+          <w:highlight w:val="white"/>
+        </w:rPr>
+        <w:t>=</w:t>
+      </w:r>
+      <w:r>
+        <w:rPr>
+          <w:rFonts w:ascii="Consolas" w:hAnsi="Consolas" w:cs="Consolas"/>
+          <w:color w:val="000000"/>
+          <w:sz w:val="19"/>
+          <w:szCs w:val="19"/>
+          <w:highlight w:val="white"/>
+        </w:rPr>
+        <w:t>"</w:t>
+      </w:r>
+      <w:r>
+        <w:rPr>
+          <w:rFonts w:ascii="Consolas" w:hAnsi="Consolas" w:cs="Consolas"/>
+          <w:color w:val="0000FF"/>
+          <w:sz w:val="19"/>
+          <w:szCs w:val="19"/>
+          <w:highlight w:val="white"/>
+        </w:rPr>
+        <w:t>true</w:t>
+      </w:r>
+      <w:r>
+        <w:rPr>
+          <w:rFonts w:ascii="Consolas" w:hAnsi="Consolas" w:cs="Consolas"/>
+          <w:color w:val="000000"/>
+          <w:sz w:val="19"/>
+          <w:szCs w:val="19"/>
+          <w:highlight w:val="white"/>
+        </w:rPr>
+        <w:t>"</w:t>
+      </w:r>
+      <w:r>
+        <w:rPr>
+          <w:rFonts w:ascii="Consolas" w:hAnsi="Consolas" w:cs="Consolas"/>
           <w:color w:val="0000FF"/>
           <w:sz w:val="19"/>
           <w:szCs w:val="19"/>
@@ -3615,536 +3669,210 @@
     </w:p>
     <w:p>
       <w:pPr>
-        <w:rPr>
-          <w:rFonts w:ascii="Consolas" w:hAnsi="Consolas" w:cs="Consolas"/>
-          <w:color w:val="0000FF"/>
-          <w:sz w:val="19"/>
-          <w:szCs w:val="19"/>
-        </w:rPr>
-      </w:pPr>
-      <w:r>
-        <w:rPr>
-          <w:rFonts w:ascii="Consolas" w:hAnsi="Consolas" w:cs="Consolas"/>
-          <w:color w:val="0000FF"/>
-          <w:sz w:val="19"/>
-          <w:szCs w:val="19"/>
-          <w:highlight w:val="white"/>
-        </w:rPr>
-        <w:t>&lt;</w:t>
-      </w:r>
-      <w:r>
-        <w:rPr>
-          <w:rFonts w:ascii="Consolas" w:hAnsi="Consolas" w:cs="Consolas"/>
-          <w:color w:val="A31515"/>
-          <w:sz w:val="19"/>
-          <w:szCs w:val="19"/>
-          <w:highlight w:val="white"/>
-        </w:rPr>
-        <w:t>tier</w:t>
-      </w:r>
-      <w:r>
-        <w:rPr>
-          <w:rFonts w:ascii="Consolas" w:hAnsi="Consolas" w:cs="Consolas"/>
-          <w:color w:val="0000FF"/>
-          <w:sz w:val="19"/>
-          <w:szCs w:val="19"/>
-          <w:highlight w:val="white"/>
-        </w:rPr>
-        <w:t xml:space="preserve"> </w:t>
-      </w:r>
-      <w:r>
-        <w:rPr>
-          <w:rFonts w:ascii="Consolas" w:hAnsi="Consolas" w:cs="Consolas"/>
-          <w:color w:val="FF0000"/>
-          <w:sz w:val="19"/>
-          <w:szCs w:val="19"/>
-          <w:highlight w:val="white"/>
-        </w:rPr>
-        <w:t>type</w:t>
-      </w:r>
-      <w:r>
-        <w:rPr>
-          <w:rFonts w:ascii="Consolas" w:hAnsi="Consolas" w:cs="Consolas"/>
-          <w:color w:val="0000FF"/>
-          <w:sz w:val="19"/>
-          <w:szCs w:val="19"/>
-          <w:highlight w:val="white"/>
-        </w:rPr>
-        <w:t>=</w:t>
-      </w:r>
-      <w:r>
-        <w:rPr>
-          <w:rFonts w:ascii="Consolas" w:hAnsi="Consolas" w:cs="Consolas"/>
-          <w:color w:val="000000"/>
-          <w:sz w:val="19"/>
-          <w:szCs w:val="19"/>
-          <w:highlight w:val="white"/>
-        </w:rPr>
-        <w:t>"</w:t>
-      </w:r>
-      <w:r>
-        <w:rPr>
-          <w:rFonts w:ascii="Consolas" w:hAnsi="Consolas" w:cs="Consolas"/>
-          <w:color w:val="0000FF"/>
-          <w:sz w:val="19"/>
-          <w:szCs w:val="19"/>
-          <w:highlight w:val="white"/>
-        </w:rPr>
-        <w:t>audio</w:t>
-      </w:r>
-      <w:r>
-        <w:rPr>
-          <w:rFonts w:ascii="Consolas" w:hAnsi="Consolas" w:cs="Consolas"/>
-          <w:color w:val="000000"/>
-          <w:sz w:val="19"/>
-          <w:szCs w:val="19"/>
-          <w:highlight w:val="white"/>
-        </w:rPr>
-        <w:t>"</w:t>
-      </w:r>
-      <w:r>
-        <w:rPr>
-          <w:rFonts w:ascii="Consolas" w:hAnsi="Consolas" w:cs="Consolas"/>
-          <w:color w:val="0000FF"/>
-          <w:sz w:val="19"/>
-          <w:szCs w:val="19"/>
-          <w:highlight w:val="white"/>
-        </w:rPr>
-        <w:t xml:space="preserve"> </w:t>
-      </w:r>
-      <w:r>
-        <w:rPr>
-          <w:rFonts w:ascii="Consolas" w:hAnsi="Consolas" w:cs="Consolas"/>
-          <w:color w:val="FF0000"/>
-          <w:sz w:val="19"/>
-          <w:szCs w:val="19"/>
-          <w:highlight w:val="white"/>
-        </w:rPr>
-        <w:t>stop</w:t>
-      </w:r>
-      <w:r>
-        <w:rPr>
-          <w:rFonts w:ascii="Consolas" w:hAnsi="Consolas" w:cs="Consolas"/>
-          <w:color w:val="0000FF"/>
-          <w:sz w:val="19"/>
-          <w:szCs w:val="19"/>
-          <w:highlight w:val="white"/>
-        </w:rPr>
-        <w:t>=</w:t>
-      </w:r>
-      <w:r>
-        <w:rPr>
-          <w:rFonts w:ascii="Consolas" w:hAnsi="Consolas" w:cs="Consolas"/>
-          <w:color w:val="000000"/>
-          <w:sz w:val="19"/>
-          <w:szCs w:val="19"/>
-          <w:highlight w:val="white"/>
-        </w:rPr>
-        <w:t>"</w:t>
-      </w:r>
-      <w:r>
-        <w:rPr>
-          <w:rFonts w:ascii="Consolas" w:hAnsi="Consolas" w:cs="Consolas"/>
-          <w:color w:val="0000FF"/>
-          <w:sz w:val="19"/>
-          <w:szCs w:val="19"/>
-          <w:highlight w:val="white"/>
-        </w:rPr>
-        <w:t>true</w:t>
-      </w:r>
-      <w:r>
-        <w:rPr>
-          <w:rFonts w:ascii="Consolas" w:hAnsi="Consolas" w:cs="Consolas"/>
-          <w:color w:val="000000"/>
-          <w:sz w:val="19"/>
-          <w:szCs w:val="19"/>
-          <w:highlight w:val="white"/>
-        </w:rPr>
-        <w:t>"</w:t>
-      </w:r>
-      <w:r>
-        <w:rPr>
-          <w:rFonts w:ascii="Consolas" w:hAnsi="Consolas" w:cs="Consolas"/>
-          <w:color w:val="0000FF"/>
-          <w:sz w:val="19"/>
-          <w:szCs w:val="19"/>
-          <w:highlight w:val="white"/>
-        </w:rPr>
-        <w:t xml:space="preserve"> /&gt;</w:t>
-      </w:r>
-    </w:p>
-    <w:p>
-      <w:pPr>
         <w:pStyle w:val="ListParagraph"/>
         <w:numPr>
           <w:ilvl w:val="0"/>
           <w:numId w:val="2"/>
         </w:numPr>
       </w:pPr>
-      <w:proofErr w:type="gramStart"/>
-      <w:r>
-        <w:rPr>
-          <w:b/>
+      <w:r>
+        <w:rPr>
+          <w:b/>
+          <w:color w:val="FF0000"/>
+        </w:rPr>
+        <w:t xml:space="preserve">[New in 3] </w:t>
+      </w:r>
+      <w:proofErr w:type="spellStart"/>
+      <w:r>
+        <w:rPr>
+          <w:b/>
+        </w:rPr>
+        <w:t>muteMusic</w:t>
+      </w:r>
+      <w:proofErr w:type="spellEnd"/>
+      <w:r>
+        <w:rPr>
+          <w:b/>
+        </w:rPr>
+        <w:t xml:space="preserve">: </w:t>
+      </w:r>
+      <w:r>
+        <w:t>(Optional)</w:t>
+      </w:r>
+      <w:r>
+        <w:t xml:space="preserve"> TSW automatically lowers the background volume while audio plays.  This is often good enough, but if you are playing music, the standard TSW background music can sometimes bleed through and mix with your audio.</w:t>
+      </w:r>
+      <w:r>
+        <w:t xml:space="preserve"> If </w:t>
+      </w:r>
+      <w:r>
+        <w:t xml:space="preserve">you set this attribute to </w:t>
+      </w:r>
+      <w:r>
+        <w:t xml:space="preserve">“true”, </w:t>
+      </w:r>
+      <w:r>
+        <w:t>background music will be muted while the audio plays.  Volume levels are restored afterwards.</w:t>
+      </w:r>
+    </w:p>
+    <w:p>
+      <w:pPr>
+        <w:rPr>
+          <w:rFonts w:ascii="Consolas" w:hAnsi="Consolas" w:cs="Consolas"/>
+          <w:color w:val="0000FF"/>
+          <w:sz w:val="19"/>
+          <w:szCs w:val="19"/>
+        </w:rPr>
+      </w:pPr>
+      <w:r>
+        <w:rPr>
+          <w:rFonts w:ascii="Consolas" w:hAnsi="Consolas" w:cs="Consolas"/>
+          <w:color w:val="0000FF"/>
+          <w:sz w:val="19"/>
+          <w:szCs w:val="19"/>
+          <w:highlight w:val="white"/>
+        </w:rPr>
+        <w:t>&lt;</w:t>
+      </w:r>
+      <w:r>
+        <w:rPr>
+          <w:rFonts w:ascii="Consolas" w:hAnsi="Consolas" w:cs="Consolas"/>
+          <w:color w:val="A31515"/>
+          <w:sz w:val="19"/>
+          <w:szCs w:val="19"/>
+          <w:highlight w:val="white"/>
+        </w:rPr>
+        <w:t>tier</w:t>
+      </w:r>
+      <w:r>
+        <w:rPr>
+          <w:rFonts w:ascii="Consolas" w:hAnsi="Consolas" w:cs="Consolas"/>
+          <w:color w:val="0000FF"/>
+          <w:sz w:val="19"/>
+          <w:szCs w:val="19"/>
+          <w:highlight w:val="white"/>
+        </w:rPr>
+        <w:t xml:space="preserve"> </w:t>
+      </w:r>
+      <w:r>
+        <w:rPr>
+          <w:rFonts w:ascii="Consolas" w:hAnsi="Consolas" w:cs="Consolas"/>
+          <w:color w:val="FF0000"/>
+          <w:sz w:val="19"/>
+          <w:szCs w:val="19"/>
+          <w:highlight w:val="white"/>
+        </w:rPr>
+        <w:t>type</w:t>
+      </w:r>
+      <w:r>
+        <w:rPr>
+          <w:rFonts w:ascii="Consolas" w:hAnsi="Consolas" w:cs="Consolas"/>
+          <w:color w:val="0000FF"/>
+          <w:sz w:val="19"/>
+          <w:szCs w:val="19"/>
+          <w:highlight w:val="white"/>
+        </w:rPr>
+        <w:t>=</w:t>
+      </w:r>
+      <w:r>
+        <w:rPr>
+          <w:rFonts w:ascii="Consolas" w:hAnsi="Consolas" w:cs="Consolas"/>
+          <w:color w:val="000000"/>
+          <w:sz w:val="19"/>
+          <w:szCs w:val="19"/>
+          <w:highlight w:val="white"/>
+        </w:rPr>
+        <w:t>"</w:t>
+      </w:r>
+      <w:r>
+        <w:rPr>
+          <w:rFonts w:ascii="Consolas" w:hAnsi="Consolas" w:cs="Consolas"/>
+          <w:color w:val="0000FF"/>
+          <w:sz w:val="19"/>
+          <w:szCs w:val="19"/>
+          <w:highlight w:val="white"/>
+        </w:rPr>
+        <w:t>audio</w:t>
+      </w:r>
+      <w:r>
+        <w:rPr>
+          <w:rFonts w:ascii="Consolas" w:hAnsi="Consolas" w:cs="Consolas"/>
+          <w:color w:val="000000"/>
+          <w:sz w:val="19"/>
+          <w:szCs w:val="19"/>
+          <w:highlight w:val="white"/>
+        </w:rPr>
+        <w:t>"</w:t>
+      </w:r>
+      <w:r>
+        <w:rPr>
+          <w:rFonts w:ascii="Consolas" w:hAnsi="Consolas" w:cs="Consolas"/>
+          <w:color w:val="0000FF"/>
+          <w:sz w:val="19"/>
+          <w:szCs w:val="19"/>
+          <w:highlight w:val="white"/>
+        </w:rPr>
+        <w:t xml:space="preserve"> </w:t>
+      </w:r>
+      <w:r>
+        <w:rPr>
+          <w:rFonts w:ascii="Consolas" w:hAnsi="Consolas" w:cs="Consolas"/>
+          <w:color w:val="FF0000"/>
+          <w:sz w:val="19"/>
+          <w:szCs w:val="19"/>
+          <w:highlight w:val="white"/>
         </w:rPr>
         <w:t>stop</w:t>
       </w:r>
-      <w:proofErr w:type="gramEnd"/>
-      <w:r>
-        <w:rPr>
-          <w:b/>
-        </w:rPr>
-        <w:t>:</w:t>
-      </w:r>
-      <w:r>
-        <w:t xml:space="preserve"> Insert the tier above to stop audio that started playing in a previous audio tier.  Otherwise, sound will continue to play until the audio file is complete (unless looping) or the mission ends.</w:t>
-      </w:r>
-    </w:p>
-    <w:p>
-      <w:pPr>
-        <w:pStyle w:val="Heading1"/>
-      </w:pPr>
-      <w:r>
-        <w:t>Dialog Tier</w:t>
-      </w:r>
-    </w:p>
-    <w:p>
-      <w:r>
-        <w:t xml:space="preserve">The </w:t>
-      </w:r>
-      <w:r>
-        <w:t>D</w:t>
-      </w:r>
-      <w:r>
-        <w:t xml:space="preserve">ialog </w:t>
-      </w:r>
-      <w:r>
-        <w:t>T</w:t>
-      </w:r>
-      <w:r>
-        <w:t xml:space="preserve">ier is used to display multiple lines of dialog as subtitles.  The tier is complete when all lines of dialog in the tier have been displayed.  The main </w:t>
-      </w:r>
-      <w:r>
-        <w:t>&lt;</w:t>
-      </w:r>
-      <w:r>
-        <w:t>tier</w:t>
-      </w:r>
-      <w:r>
-        <w:t>&gt;</w:t>
-      </w:r>
-      <w:r>
-        <w:t xml:space="preserve"> tag contains multiple child </w:t>
-      </w:r>
-      <w:r>
-        <w:t xml:space="preserve">&lt;dialog&gt; </w:t>
-      </w:r>
-      <w:r>
-        <w:t>tags for the lines of dialog.  Here is an example tier:</w:t>
-      </w:r>
-    </w:p>
-    <w:p>
-      <w:pPr>
-        <w:rPr>
-          <w:b/>
-        </w:rPr>
-      </w:pPr>
-      <w:r>
-        <w:rPr>
-          <w:b/>
-        </w:rPr>
-        <w:t>&lt;tier type="dialog" description="Listen as Jack Boone talks about the dialog system."</w:t>
-      </w:r>
-      <w:r>
-        <w:rPr>
-          <w:b/>
-        </w:rPr>
-        <w:t xml:space="preserve"> </w:t>
-      </w:r>
-      <w:r>
-        <w:rPr>
-          <w:b/>
-        </w:rPr>
-        <w:t xml:space="preserve">speed=”2.5” </w:t>
-      </w:r>
-      <w:r>
-        <w:rPr>
-          <w:b/>
-        </w:rPr>
-        <w:t>&gt;</w:t>
-      </w:r>
-    </w:p>
-    <w:p>
-      <w:pPr>
-        <w:ind w:left="720"/>
-        <w:rPr>
-          <w:b/>
-        </w:rPr>
-      </w:pPr>
-      <w:r>
-        <w:rPr>
-          <w:b/>
-        </w:rPr>
-        <w:t>&lt;dialog type="dialog" gender="male" line="{{</w:t>
-      </w:r>
-      <w:proofErr w:type="spellStart"/>
-      <w:r>
-        <w:rPr>
-          <w:b/>
-        </w:rPr>
-        <w:t>m_Player.m_Name</w:t>
-      </w:r>
-      <w:proofErr w:type="spellEnd"/>
-      <w:r>
-        <w:rPr>
-          <w:b/>
-        </w:rPr>
-        <w:t>}}... How's the {{</w:t>
-      </w:r>
-      <w:proofErr w:type="spellStart"/>
-      <w:r>
-        <w:rPr>
-          <w:b/>
-        </w:rPr>
-        <w:t>m_Player.m_Faction</w:t>
-      </w:r>
-      <w:proofErr w:type="spellEnd"/>
-      <w:r>
-        <w:rPr>
-          <w:b/>
-        </w:rPr>
-        <w:t xml:space="preserve">}} </w:t>
-      </w:r>
-      <w:proofErr w:type="spellStart"/>
-      <w:r>
-        <w:rPr>
-          <w:b/>
-        </w:rPr>
-        <w:t>treatin</w:t>
-      </w:r>
-      <w:proofErr w:type="spellEnd"/>
-      <w:r>
-        <w:rPr>
-          <w:b/>
-        </w:rPr>
-        <w:t xml:space="preserve">' </w:t>
-      </w:r>
-      <w:proofErr w:type="spellStart"/>
-      <w:r>
-        <w:rPr>
-          <w:b/>
-        </w:rPr>
-        <w:t>ya</w:t>
-      </w:r>
-      <w:proofErr w:type="spellEnd"/>
-      <w:r>
-        <w:rPr>
-          <w:b/>
-        </w:rPr>
-        <w:t>, brother?" /&gt;</w:t>
-      </w:r>
-    </w:p>
-    <w:p>
-      <w:pPr>
-        <w:ind w:left="720"/>
-        <w:rPr>
-          <w:b/>
-        </w:rPr>
-      </w:pPr>
-      <w:r>
-        <w:rPr>
-          <w:b/>
-        </w:rPr>
-        <w:t>&lt;dialog type="dialog" gender="female" line="{{</w:t>
-      </w:r>
-      <w:proofErr w:type="spellStart"/>
-      <w:r>
-        <w:rPr>
-          <w:b/>
-        </w:rPr>
-        <w:t>m_Player.m_Name</w:t>
-      </w:r>
-      <w:proofErr w:type="spellEnd"/>
-      <w:r>
-        <w:rPr>
-          <w:b/>
-        </w:rPr>
-        <w:t xml:space="preserve">}}... </w:t>
-      </w:r>
-      <w:proofErr w:type="gramStart"/>
-      <w:r>
-        <w:rPr>
-          <w:b/>
-        </w:rPr>
-        <w:t>How's the {{</w:t>
-      </w:r>
-      <w:proofErr w:type="spellStart"/>
-      <w:r>
-        <w:rPr>
-          <w:b/>
-        </w:rPr>
-        <w:t>m_Player.m_Faction</w:t>
-      </w:r>
-      <w:proofErr w:type="spellEnd"/>
-      <w:r>
-        <w:rPr>
-          <w:b/>
-        </w:rPr>
-        <w:t xml:space="preserve">}} </w:t>
-      </w:r>
-      <w:proofErr w:type="spellStart"/>
-      <w:r>
-        <w:rPr>
-          <w:b/>
-        </w:rPr>
-        <w:t>treatin</w:t>
-      </w:r>
-      <w:proofErr w:type="spellEnd"/>
-      <w:r>
-        <w:rPr>
-          <w:b/>
-        </w:rPr>
-        <w:t xml:space="preserve">' </w:t>
-      </w:r>
-      <w:proofErr w:type="spellStart"/>
-      <w:r>
-        <w:rPr>
-          <w:b/>
-        </w:rPr>
-        <w:t>ya</w:t>
-      </w:r>
-      <w:proofErr w:type="spellEnd"/>
-      <w:r>
-        <w:rPr>
-          <w:b/>
-        </w:rPr>
-        <w:t xml:space="preserve">, </w:t>
-      </w:r>
-      <w:proofErr w:type="spellStart"/>
-      <w:r>
-        <w:rPr>
-          <w:b/>
-        </w:rPr>
-        <w:t>darlin</w:t>
-      </w:r>
-      <w:proofErr w:type="spellEnd"/>
-      <w:r>
-        <w:rPr>
-          <w:b/>
-        </w:rPr>
-        <w:t>'?"</w:t>
-      </w:r>
-      <w:proofErr w:type="gramEnd"/>
-      <w:r>
-        <w:rPr>
-          <w:b/>
+      <w:r>
+        <w:rPr>
+          <w:rFonts w:ascii="Consolas" w:hAnsi="Consolas" w:cs="Consolas"/>
+          <w:color w:val="0000FF"/>
+          <w:sz w:val="19"/>
+          <w:szCs w:val="19"/>
+          <w:highlight w:val="white"/>
+        </w:rPr>
+        <w:t>=</w:t>
+      </w:r>
+      <w:r>
+        <w:rPr>
+          <w:rFonts w:ascii="Consolas" w:hAnsi="Consolas" w:cs="Consolas"/>
+          <w:color w:val="000000"/>
+          <w:sz w:val="19"/>
+          <w:szCs w:val="19"/>
+          <w:highlight w:val="white"/>
+        </w:rPr>
+        <w:t>"</w:t>
+      </w:r>
+      <w:r>
+        <w:rPr>
+          <w:rFonts w:ascii="Consolas" w:hAnsi="Consolas" w:cs="Consolas"/>
+          <w:color w:val="0000FF"/>
+          <w:sz w:val="19"/>
+          <w:szCs w:val="19"/>
+          <w:highlight w:val="white"/>
+        </w:rPr>
+        <w:t>true</w:t>
+      </w:r>
+      <w:r>
+        <w:rPr>
+          <w:rFonts w:ascii="Consolas" w:hAnsi="Consolas" w:cs="Consolas"/>
+          <w:color w:val="000000"/>
+          <w:sz w:val="19"/>
+          <w:szCs w:val="19"/>
+          <w:highlight w:val="white"/>
+        </w:rPr>
+        <w:t>"</w:t>
+      </w:r>
+      <w:r>
+        <w:rPr>
+          <w:rFonts w:ascii="Consolas" w:hAnsi="Consolas" w:cs="Consolas"/>
+          <w:color w:val="0000FF"/>
+          <w:sz w:val="19"/>
+          <w:szCs w:val="19"/>
+          <w:highlight w:val="white"/>
         </w:rPr>
         <w:t xml:space="preserve"> /&gt;</w:t>
-      </w:r>
-    </w:p>
-    <w:p>
-      <w:pPr>
-        <w:ind w:left="720"/>
-        <w:rPr>
-          <w:b/>
-        </w:rPr>
-      </w:pPr>
-      <w:r>
-        <w:rPr>
-          <w:b/>
-        </w:rPr>
-        <w:t>&lt;dialog type="dialog" line="You need a pause in the conversation, you just fade out for a bit..." duration="6" /&gt;</w:t>
-      </w:r>
-    </w:p>
-    <w:p>
-      <w:pPr>
-        <w:rPr>
-          <w:b/>
-        </w:rPr>
-      </w:pPr>
-      <w:r>
-        <w:rPr>
-          <w:b/>
-        </w:rPr>
-        <w:tab/>
-        <w:t>&lt;dialog type="fadeout" duration="1" /&gt;</w:t>
-      </w:r>
-    </w:p>
-    <w:p>
-      <w:pPr>
-        <w:rPr>
-          <w:b/>
-        </w:rPr>
-      </w:pPr>
-      <w:r>
-        <w:rPr>
-          <w:b/>
-        </w:rPr>
-        <w:tab/>
-        <w:t>&lt;dialog type="dialog" line="... then fade back in... " /&gt;</w:t>
-      </w:r>
-    </w:p>
-    <w:p>
-      <w:pPr>
-        <w:rPr>
-          <w:b/>
-        </w:rPr>
-      </w:pPr>
-      <w:r>
-        <w:rPr>
-          <w:b/>
-        </w:rPr>
-        <w:tab/>
-        <w:t>&lt;dialog type="</w:t>
-      </w:r>
-      <w:proofErr w:type="spellStart"/>
-      <w:r>
-        <w:rPr>
-          <w:b/>
-        </w:rPr>
-        <w:t>fadein</w:t>
-      </w:r>
-      <w:proofErr w:type="spellEnd"/>
-      <w:r>
-        <w:rPr>
-          <w:b/>
-        </w:rPr>
-        <w:t>" duration="1" /&gt;</w:t>
-      </w:r>
-    </w:p>
-    <w:p>
-      <w:pPr>
-        <w:rPr>
-          <w:b/>
-        </w:rPr>
-      </w:pPr>
-      <w:r>
-        <w:rPr>
-          <w:b/>
-        </w:rPr>
-        <w:tab/>
-        <w:t>&lt;dialog type="dialog" line="... and continue your dialog." /&gt;</w:t>
-      </w:r>
-    </w:p>
-    <w:p>
-      <w:pPr>
-        <w:rPr>
-          <w:b/>
-        </w:rPr>
-      </w:pPr>
-      <w:r>
-        <w:rPr>
-          <w:b/>
-        </w:rPr>
-        <w:lastRenderedPageBreak/>
-        <w:t>&lt;/tier&gt;</w:t>
-      </w:r>
-    </w:p>
-    <w:p>
-      <w:r>
-        <w:t>Let</w:t>
-      </w:r>
-      <w:r>
-        <w:t>’s first look at the attributes in the main &lt;tier&gt; tag.</w:t>
       </w:r>
     </w:p>
     <w:p>
@@ -4154,26 +3882,371 @@
           <w:ilvl w:val="0"/>
           <w:numId w:val="2"/>
         </w:numPr>
-        <w:rPr>
-          <w:b/>
-        </w:rPr>
       </w:pPr>
       <w:proofErr w:type="gramStart"/>
       <w:r>
         <w:rPr>
           <w:b/>
         </w:rPr>
-        <w:t>speed</w:t>
+        <w:t>stop</w:t>
       </w:r>
       <w:proofErr w:type="gramEnd"/>
       <w:r>
         <w:rPr>
           <w:b/>
         </w:rPr>
-        <w:t xml:space="preserve">: </w:t>
-      </w:r>
-      <w:r>
-        <w:t>(Optional) allows you to control the pace of the conversation.  There is a built-in equation that controls how long dialog is displayed without having to set the duration for each line.  The default is “3”, which means roughly 3 words per second plus some padding.  If you want to slow down the dialog a bit, set the speed to a lower number, such as 2 or 2.5.  To speed things up, go with a slightly larger number.</w:t>
+        <w:t>:</w:t>
+      </w:r>
+      <w:r>
+        <w:t xml:space="preserve"> Insert the tier above to stop audio that started playing in a previous audio tier.  Otherwise, sound will continue to play until the audio file is complete (unless looping) or the mission ends.</w:t>
+      </w:r>
+    </w:p>
+    <w:p>
+      <w:pPr>
+        <w:pStyle w:val="Heading1"/>
+      </w:pPr>
+      <w:r>
+        <w:t>Dialog Tier</w:t>
+      </w:r>
+    </w:p>
+    <w:p>
+      <w:r>
+        <w:t xml:space="preserve">The </w:t>
+      </w:r>
+      <w:r>
+        <w:t>D</w:t>
+      </w:r>
+      <w:r>
+        <w:t xml:space="preserve">ialog </w:t>
+      </w:r>
+      <w:r>
+        <w:t>T</w:t>
+      </w:r>
+      <w:r>
+        <w:t xml:space="preserve">ier is used to display multiple lines of dialog as subtitles.  The tier is complete when all lines of dialog in the tier have been displayed.  The main </w:t>
+      </w:r>
+      <w:r>
+        <w:t>&lt;</w:t>
+      </w:r>
+      <w:r>
+        <w:t>tier</w:t>
+      </w:r>
+      <w:r>
+        <w:t>&gt;</w:t>
+      </w:r>
+      <w:r>
+        <w:t xml:space="preserve"> tag contains multiple child </w:t>
+      </w:r>
+      <w:r>
+        <w:t xml:space="preserve">&lt;dialog&gt; </w:t>
+      </w:r>
+      <w:r>
+        <w:t>tags for the lines of dialog.  Here is an example tier:</w:t>
+      </w:r>
+    </w:p>
+    <w:p>
+      <w:pPr>
+        <w:rPr>
+          <w:b/>
+        </w:rPr>
+      </w:pPr>
+      <w:r>
+        <w:rPr>
+          <w:b/>
+        </w:rPr>
+        <w:t>&lt;tier type="dialog" description="Listen as Jack Boone talks about the dialog system."</w:t>
+      </w:r>
+      <w:r>
+        <w:rPr>
+          <w:b/>
+        </w:rPr>
+        <w:t xml:space="preserve"> </w:t>
+      </w:r>
+      <w:r>
+        <w:rPr>
+          <w:b/>
+        </w:rPr>
+        <w:t xml:space="preserve">speed=”2.5” </w:t>
+      </w:r>
+      <w:r>
+        <w:rPr>
+          <w:b/>
+        </w:rPr>
+        <w:t>&gt;</w:t>
+      </w:r>
+    </w:p>
+    <w:p>
+      <w:pPr>
+        <w:ind w:left="720"/>
+        <w:rPr>
+          <w:b/>
+        </w:rPr>
+      </w:pPr>
+      <w:r>
+        <w:rPr>
+          <w:b/>
+        </w:rPr>
+        <w:t>&lt;dialog type="dialog" gender="male" line="{{</w:t>
+      </w:r>
+      <w:proofErr w:type="spellStart"/>
+      <w:r>
+        <w:rPr>
+          <w:b/>
+        </w:rPr>
+        <w:t>m_Player.m_Name</w:t>
+      </w:r>
+      <w:proofErr w:type="spellEnd"/>
+      <w:r>
+        <w:rPr>
+          <w:b/>
+        </w:rPr>
+        <w:t>}}... How's the {{</w:t>
+      </w:r>
+      <w:proofErr w:type="spellStart"/>
+      <w:r>
+        <w:rPr>
+          <w:b/>
+        </w:rPr>
+        <w:t>m_Player.m_Faction</w:t>
+      </w:r>
+      <w:proofErr w:type="spellEnd"/>
+      <w:r>
+        <w:rPr>
+          <w:b/>
+        </w:rPr>
+        <w:t xml:space="preserve">}} </w:t>
+      </w:r>
+      <w:proofErr w:type="spellStart"/>
+      <w:r>
+        <w:rPr>
+          <w:b/>
+        </w:rPr>
+        <w:t>treatin</w:t>
+      </w:r>
+      <w:proofErr w:type="spellEnd"/>
+      <w:r>
+        <w:rPr>
+          <w:b/>
+        </w:rPr>
+        <w:t xml:space="preserve">' </w:t>
+      </w:r>
+      <w:proofErr w:type="spellStart"/>
+      <w:r>
+        <w:rPr>
+          <w:b/>
+        </w:rPr>
+        <w:t>ya</w:t>
+      </w:r>
+      <w:proofErr w:type="spellEnd"/>
+      <w:r>
+        <w:rPr>
+          <w:b/>
+        </w:rPr>
+        <w:t>, brother?" /&gt;</w:t>
+      </w:r>
+    </w:p>
+    <w:p>
+      <w:pPr>
+        <w:ind w:left="720"/>
+        <w:rPr>
+          <w:b/>
+        </w:rPr>
+      </w:pPr>
+      <w:r>
+        <w:rPr>
+          <w:b/>
+        </w:rPr>
+        <w:t>&lt;dialog type="dialog" gender="female" line="{{</w:t>
+      </w:r>
+      <w:proofErr w:type="spellStart"/>
+      <w:r>
+        <w:rPr>
+          <w:b/>
+        </w:rPr>
+        <w:t>m_Player.m_Name</w:t>
+      </w:r>
+      <w:proofErr w:type="spellEnd"/>
+      <w:r>
+        <w:rPr>
+          <w:b/>
+        </w:rPr>
+        <w:t xml:space="preserve">}}... </w:t>
+      </w:r>
+      <w:proofErr w:type="gramStart"/>
+      <w:r>
+        <w:rPr>
+          <w:b/>
+        </w:rPr>
+        <w:t>How's the {{</w:t>
+      </w:r>
+      <w:proofErr w:type="spellStart"/>
+      <w:r>
+        <w:rPr>
+          <w:b/>
+        </w:rPr>
+        <w:t>m_Player.m_Faction</w:t>
+      </w:r>
+      <w:proofErr w:type="spellEnd"/>
+      <w:r>
+        <w:rPr>
+          <w:b/>
+        </w:rPr>
+        <w:t xml:space="preserve">}} </w:t>
+      </w:r>
+      <w:proofErr w:type="spellStart"/>
+      <w:r>
+        <w:rPr>
+          <w:b/>
+        </w:rPr>
+        <w:t>treatin</w:t>
+      </w:r>
+      <w:proofErr w:type="spellEnd"/>
+      <w:r>
+        <w:rPr>
+          <w:b/>
+        </w:rPr>
+        <w:t xml:space="preserve">' </w:t>
+      </w:r>
+      <w:proofErr w:type="spellStart"/>
+      <w:r>
+        <w:rPr>
+          <w:b/>
+        </w:rPr>
+        <w:t>ya</w:t>
+      </w:r>
+      <w:proofErr w:type="spellEnd"/>
+      <w:r>
+        <w:rPr>
+          <w:b/>
+        </w:rPr>
+        <w:t xml:space="preserve">, </w:t>
+      </w:r>
+      <w:proofErr w:type="spellStart"/>
+      <w:r>
+        <w:rPr>
+          <w:b/>
+        </w:rPr>
+        <w:t>darlin</w:t>
+      </w:r>
+      <w:proofErr w:type="spellEnd"/>
+      <w:r>
+        <w:rPr>
+          <w:b/>
+        </w:rPr>
+        <w:t>'?"</w:t>
+      </w:r>
+      <w:proofErr w:type="gramEnd"/>
+      <w:r>
+        <w:rPr>
+          <w:b/>
+        </w:rPr>
+        <w:t xml:space="preserve"> /&gt;</w:t>
+      </w:r>
+    </w:p>
+    <w:p>
+      <w:pPr>
+        <w:ind w:left="720"/>
+        <w:rPr>
+          <w:b/>
+        </w:rPr>
+      </w:pPr>
+      <w:r>
+        <w:rPr>
+          <w:b/>
+        </w:rPr>
+        <w:t>&lt;dialog type="dialog" line="You need a pause in the conversation, you just fade out for a bit..." duration="6" /&gt;</w:t>
+      </w:r>
+    </w:p>
+    <w:p>
+      <w:pPr>
+        <w:rPr>
+          <w:b/>
+        </w:rPr>
+      </w:pPr>
+      <w:r>
+        <w:rPr>
+          <w:b/>
+        </w:rPr>
+        <w:tab/>
+        <w:t>&lt;dialog type="fadeout" duration="1" /&gt;</w:t>
+      </w:r>
+    </w:p>
+    <w:p>
+      <w:pPr>
+        <w:rPr>
+          <w:b/>
+        </w:rPr>
+      </w:pPr>
+      <w:r>
+        <w:rPr>
+          <w:b/>
+        </w:rPr>
+        <w:lastRenderedPageBreak/>
+        <w:tab/>
+        <w:t>&lt;dialog type="dialog" line="... then fade back in... " /&gt;</w:t>
+      </w:r>
+    </w:p>
+    <w:p>
+      <w:pPr>
+        <w:rPr>
+          <w:b/>
+        </w:rPr>
+      </w:pPr>
+      <w:r>
+        <w:rPr>
+          <w:b/>
+        </w:rPr>
+        <w:tab/>
+        <w:t>&lt;dialog type="</w:t>
+      </w:r>
+      <w:proofErr w:type="spellStart"/>
+      <w:r>
+        <w:rPr>
+          <w:b/>
+        </w:rPr>
+        <w:t>fadein</w:t>
+      </w:r>
+      <w:proofErr w:type="spellEnd"/>
+      <w:r>
+        <w:rPr>
+          <w:b/>
+        </w:rPr>
+        <w:t>" duration="1" /&gt;</w:t>
+      </w:r>
+    </w:p>
+    <w:p>
+      <w:pPr>
+        <w:rPr>
+          <w:b/>
+        </w:rPr>
+      </w:pPr>
+      <w:r>
+        <w:rPr>
+          <w:b/>
+        </w:rPr>
+        <w:tab/>
+        <w:t>&lt;dialog type="dialog" line="... and continue your dialog." /&gt;</w:t>
+      </w:r>
+    </w:p>
+    <w:p>
+      <w:pPr>
+        <w:rPr>
+          <w:b/>
+        </w:rPr>
+      </w:pPr>
+      <w:r>
+        <w:rPr>
+          <w:b/>
+        </w:rPr>
+        <w:t>&lt;/tier&gt;</w:t>
+      </w:r>
+    </w:p>
+    <w:p>
+      <w:r>
+        <w:t>Let</w:t>
+      </w:r>
+      <w:r>
+        <w:t>’s first look at the attributes in the main &lt;tier&gt; tag.</w:t>
       </w:r>
     </w:p>
     <w:p>
@@ -4187,28 +4260,14 @@
           <w:b/>
         </w:rPr>
       </w:pPr>
-      <w:r>
-        <w:rPr>
-          <w:b/>
-          <w:color w:val="FF0000"/>
-        </w:rPr>
-        <w:t>[New in 3]</w:t>
-      </w:r>
-      <w:r>
-        <w:rPr>
-          <w:b/>
-          <w:color w:val="FF0000"/>
-        </w:rPr>
-        <w:t xml:space="preserve"> </w:t>
-      </w:r>
-      <w:proofErr w:type="spellStart"/>
-      <w:r>
-        <w:rPr>
-          <w:b/>
-        </w:rPr>
-        <w:t>contAudio</w:t>
-      </w:r>
-      <w:proofErr w:type="spellEnd"/>
+      <w:proofErr w:type="gramStart"/>
+      <w:r>
+        <w:rPr>
+          <w:b/>
+        </w:rPr>
+        <w:t>speed</w:t>
+      </w:r>
+      <w:proofErr w:type="gramEnd"/>
       <w:r>
         <w:rPr>
           <w:b/>
@@ -4216,53 +4275,7 @@
         <w:t xml:space="preserve">: </w:t>
       </w:r>
       <w:r>
-        <w:t xml:space="preserve">(Optional) </w:t>
-      </w:r>
-      <w:proofErr w:type="gramStart"/>
-      <w:r>
-        <w:t>By</w:t>
-      </w:r>
-      <w:proofErr w:type="gramEnd"/>
-      <w:r>
-        <w:t xml:space="preserve"> default, currently playing audio is automatically stopped at the end of a dialog tier.  Set </w:t>
-      </w:r>
-      <w:proofErr w:type="spellStart"/>
-      <w:r>
-        <w:t>contAudio</w:t>
-      </w:r>
-      <w:proofErr w:type="spellEnd"/>
-      <w:r>
-        <w:t>=”true” to allow audio to continue playing after the tier is complete.  This applies to cinematics as well.</w:t>
-      </w:r>
-    </w:p>
-    <w:p>
-      <w:r>
-        <w:t xml:space="preserve">Within </w:t>
-      </w:r>
-      <w:r>
-        <w:t>the &lt;tier&gt; tag are multiple &lt;dialog&gt; tags, each with a type specified.  I’ll describe each one.</w:t>
-      </w:r>
-    </w:p>
-    <w:p>
-      <w:pPr>
-        <w:pStyle w:val="Heading3"/>
-      </w:pPr>
-      <w:r>
-        <w:t>“</w:t>
-      </w:r>
-      <w:proofErr w:type="gramStart"/>
-      <w:r>
-        <w:t>d</w:t>
-      </w:r>
-      <w:r>
-        <w:t>ialog</w:t>
-      </w:r>
-      <w:proofErr w:type="gramEnd"/>
-      <w:r>
-        <w:t>”</w:t>
-      </w:r>
-      <w:r>
-        <w:t xml:space="preserve"> Type</w:t>
+        <w:t>(Optional) allows you to control the pace of the conversation.  There is a built-in equation that controls how long dialog is displayed without having to set the duration for each line.  The default is “3”, which means roughly 3 words per second plus some padding.  If you want to slow down the dialog a bit, set the speed to a lower number, such as 2 or 2.5.  To speed things up, go with a slightly larger number.</w:t>
       </w:r>
     </w:p>
     <w:p>
@@ -4272,23 +4285,86 @@
           <w:ilvl w:val="0"/>
           <w:numId w:val="2"/>
         </w:numPr>
-      </w:pPr>
+        <w:rPr>
+          <w:b/>
+        </w:rPr>
+      </w:pPr>
+      <w:r>
+        <w:rPr>
+          <w:b/>
+          <w:color w:val="FF0000"/>
+        </w:rPr>
+        <w:t>[New in 3]</w:t>
+      </w:r>
+      <w:r>
+        <w:rPr>
+          <w:b/>
+          <w:color w:val="FF0000"/>
+        </w:rPr>
+        <w:t xml:space="preserve"> </w:t>
+      </w:r>
+      <w:proofErr w:type="spellStart"/>
+      <w:r>
+        <w:rPr>
+          <w:b/>
+        </w:rPr>
+        <w:t>contAudio</w:t>
+      </w:r>
+      <w:proofErr w:type="spellEnd"/>
+      <w:r>
+        <w:rPr>
+          <w:b/>
+        </w:rPr>
+        <w:t xml:space="preserve">: </w:t>
+      </w:r>
+      <w:r>
+        <w:t xml:space="preserve">(Optional) </w:t>
+      </w:r>
       <w:proofErr w:type="gramStart"/>
       <w:r>
-        <w:rPr>
-          <w:b/>
-        </w:rPr>
-        <w:t>line</w:t>
+        <w:t>By</w:t>
       </w:r>
       <w:proofErr w:type="gramEnd"/>
       <w:r>
-        <w:rPr>
-          <w:b/>
-        </w:rPr>
-        <w:t>:</w:t>
-      </w:r>
-      <w:r>
-        <w:t xml:space="preserve"> The line of dialog to appear in the subtitle.</w:t>
+        <w:t xml:space="preserve"> default, currently playing audio is automatically stopped at the end of a dialog tier.  Set </w:t>
+      </w:r>
+      <w:proofErr w:type="spellStart"/>
+      <w:r>
+        <w:t>contAudio</w:t>
+      </w:r>
+      <w:proofErr w:type="spellEnd"/>
+      <w:r>
+        <w:t>=”true” to allow audio to continue playing after the tier is complete.  This applies to cinematics as well.</w:t>
+      </w:r>
+    </w:p>
+    <w:p>
+      <w:r>
+        <w:t xml:space="preserve">Within </w:t>
+      </w:r>
+      <w:r>
+        <w:t>the &lt;tier&gt; tag are multiple &lt;dialog&gt; tags, each with a type specified.  I’ll describe each one.</w:t>
+      </w:r>
+    </w:p>
+    <w:p>
+      <w:pPr>
+        <w:pStyle w:val="Heading3"/>
+      </w:pPr>
+      <w:r>
+        <w:t>“</w:t>
+      </w:r>
+      <w:proofErr w:type="gramStart"/>
+      <w:r>
+        <w:t>d</w:t>
+      </w:r>
+      <w:r>
+        <w:t>ialog</w:t>
+      </w:r>
+      <w:proofErr w:type="gramEnd"/>
+      <w:r>
+        <w:t>”</w:t>
+      </w:r>
+      <w:r>
+        <w:t xml:space="preserve"> Type</w:t>
       </w:r>
     </w:p>
     <w:p>
@@ -4304,20 +4380,17 @@
         <w:rPr>
           <w:b/>
         </w:rPr>
-        <w:t>duration</w:t>
+        <w:t>line</w:t>
       </w:r>
       <w:proofErr w:type="gramEnd"/>
       <w:r>
         <w:rPr>
           <w:b/>
         </w:rPr>
-        <w:t xml:space="preserve">: </w:t>
-      </w:r>
-      <w:r>
-        <w:t>(Optional) If you want to override the calculated duration for a specific line, you can set it with this attribute.</w:t>
-      </w:r>
-      <w:r>
-        <w:t xml:space="preserve"> The duration is specified in seconds.</w:t>
+        <w:t>:</w:t>
+      </w:r>
+      <w:r>
+        <w:t xml:space="preserve"> The line of dialog to appear in the subtitle.</w:t>
       </w:r>
     </w:p>
     <w:p>
@@ -4333,17 +4406,20 @@
         <w:rPr>
           <w:b/>
         </w:rPr>
-        <w:t>gender</w:t>
+        <w:t>duration</w:t>
       </w:r>
       <w:proofErr w:type="gramEnd"/>
       <w:r>
         <w:rPr>
           <w:b/>
         </w:rPr>
-        <w:t>:</w:t>
-      </w:r>
-      <w:r>
-        <w:t xml:space="preserve">  (Optional) Similar to &lt;tier&gt; tags, you can vary the conversation based on the player’s gender.  In the example above, the first line only appears if the player is male, and the second line appears if the player is female.</w:t>
+        <w:t xml:space="preserve">: </w:t>
+      </w:r>
+      <w:r>
+        <w:t>(Optional) If you want to override the calculated duration for a specific line, you can set it with this attribute.</w:t>
+      </w:r>
+      <w:r>
+        <w:t xml:space="preserve"> The duration is specified in seconds.</w:t>
       </w:r>
     </w:p>
     <w:p>
@@ -4359,17 +4435,17 @@
         <w:rPr>
           <w:b/>
         </w:rPr>
-        <w:t>faction</w:t>
+        <w:t>gender</w:t>
       </w:r>
       <w:proofErr w:type="gramEnd"/>
       <w:r>
         <w:rPr>
           <w:b/>
         </w:rPr>
-        <w:t xml:space="preserve">: </w:t>
-      </w:r>
-      <w:r>
-        <w:t>(Optional) Similar to &lt;tier&gt; tags, you can vary the conversation based on the player’s faction, “Templar”, “Illuminati”, or “Dragon”.</w:t>
+        <w:t>:</w:t>
+      </w:r>
+      <w:r>
+        <w:t xml:space="preserve">  (Optional) Similar to &lt;tier&gt; tags, you can vary the conversation based on the player’s gender.  In the example above, the first line only appears if the player is male, and the second line appears if the player is female.</w:t>
       </w:r>
     </w:p>
     <w:p>
@@ -4380,6 +4456,32 @@
           <w:numId w:val="2"/>
         </w:numPr>
       </w:pPr>
+      <w:proofErr w:type="gramStart"/>
+      <w:r>
+        <w:rPr>
+          <w:b/>
+        </w:rPr>
+        <w:t>faction</w:t>
+      </w:r>
+      <w:proofErr w:type="gramEnd"/>
+      <w:r>
+        <w:rPr>
+          <w:b/>
+        </w:rPr>
+        <w:t xml:space="preserve">: </w:t>
+      </w:r>
+      <w:r>
+        <w:t>(Optional) Similar to &lt;tier&gt; tags, you can vary the conversation based on the player’s faction, “Templar”, “Illuminati”, or “Dragon”.</w:t>
+      </w:r>
+    </w:p>
+    <w:p>
+      <w:pPr>
+        <w:pStyle w:val="ListParagraph"/>
+        <w:numPr>
+          <w:ilvl w:val="0"/>
+          <w:numId w:val="2"/>
+        </w:numPr>
+      </w:pPr>
       <w:r>
         <w:t>There are some special expressions you can in</w:t>
       </w:r>
@@ -4591,21 +4693,14 @@
         <w:t>Indicates how long the fade should take.</w:t>
       </w:r>
     </w:p>
+    <w:p/>
+    <w:p/>
     <w:p>
       <w:pPr>
         <w:pStyle w:val="IntenseQuote"/>
       </w:pPr>
-    </w:p>
-    <w:p>
-      <w:pPr>
-        <w:pStyle w:val="IntenseQuote"/>
-      </w:pPr>
-    </w:p>
-    <w:p>
-      <w:pPr>
-        <w:pStyle w:val="IntenseQuote"/>
-      </w:pPr>
-      <w:r>
+      <w:r>
+        <w:lastRenderedPageBreak/>
         <w:t>TIPS</w:t>
       </w:r>
     </w:p>
@@ -4618,11 +4713,7 @@
         </w:numPr>
       </w:pPr>
       <w:r>
-        <w:t xml:space="preserve">When setting the dialog speed, keep in mind that all players do not read at the same rate.  I try to imagine what the speed of the dialog would be if it were voice acted.  This usually </w:t>
-      </w:r>
-      <w:r>
-        <w:lastRenderedPageBreak/>
-        <w:t xml:space="preserve">provides adequate time for most people to read without irritating fast readers.  In general, the default speed should be </w:t>
+        <w:t xml:space="preserve">When setting the dialog speed, keep in mind that all players do not read at the same rate.  I try to imagine what the speed of the dialog would be if it were voice acted.  This usually provides adequate time for most people to read without irritating fast readers.  In general, the default speed should be </w:t>
       </w:r>
       <w:r>
         <w:t>ok</w:t>
@@ -5141,6 +5232,7 @@
         <w:pStyle w:val="Heading3"/>
       </w:pPr>
       <w:r>
+        <w:lastRenderedPageBreak/>
         <w:t>“</w:t>
       </w:r>
       <w:proofErr w:type="gramStart"/>
@@ -5206,7 +5298,6 @@
         <w:rPr>
           <w:b/>
         </w:rPr>
-        <w:lastRenderedPageBreak/>
         <w:t xml:space="preserve">&lt;cinematic type="camera" duration="0" </w:t>
       </w:r>
       <w:proofErr w:type="spellStart"/>
@@ -5890,6 +5981,7 @@
         <w:rPr>
           <w:b/>
         </w:rPr>
+        <w:lastRenderedPageBreak/>
         <w:t>x</w:t>
       </w:r>
       <w:proofErr w:type="gramEnd"/>
@@ -6393,7 +6485,6 @@
     </w:p>
     <w:p>
       <w:r>
-        <w:lastRenderedPageBreak/>
         <w:t>See the Looks Tier section for instructions.</w:t>
       </w:r>
     </w:p>
@@ -7349,6 +7440,7 @@
         <w:rPr>
           <w:b/>
         </w:rPr>
+        <w:lastRenderedPageBreak/>
         <w:t xml:space="preserve">&lt;cinematic type="camera" duration="0" </w:t>
       </w:r>
       <w:proofErr w:type="spellStart"/>
@@ -7576,7 +7668,6 @@
         <w:rPr>
           <w:b/>
         </w:rPr>
-        <w:lastRenderedPageBreak/>
         <w:tab/>
         <w:t>&lt;cinematic type="</w:t>
       </w:r>
@@ -8214,6 +8305,7 @@
         <w:rPr>
           <w:b/>
         </w:rPr>
+        <w:lastRenderedPageBreak/>
         <w:t xml:space="preserve">&lt;cinematic type="camera" duration="30000" </w:t>
       </w:r>
       <w:proofErr w:type="spellStart"/>
@@ -8381,7 +8473,6 @@
           <w:b/>
           <w:color w:val="FF0000"/>
         </w:rPr>
-        <w:lastRenderedPageBreak/>
         <w:t xml:space="preserve">Don’t worry about fading back in.  It will happen automatically when the </w:t>
       </w:r>
       <w:r>
@@ -8602,6 +8693,7 @@
           <w:b w:val="0"/>
           <w:color w:val="FF0000"/>
         </w:rPr>
+        <w:lastRenderedPageBreak/>
         <w:t>[New in 3]</w:t>
       </w:r>
       <w:r>
@@ -9337,7 +9429,6 @@
         <w:rPr>
           <w:b/>
         </w:rPr>
-        <w:lastRenderedPageBreak/>
         <w:t>name</w:t>
       </w:r>
       <w:proofErr w:type="gramEnd"/>
@@ -10268,6 +10359,13 @@
     </w:p>
     <w:p>
       <w:pPr>
+        <w:rPr>
+          <w:highlight w:val="white"/>
+        </w:rPr>
+      </w:pPr>
+    </w:p>
+    <w:p>
+      <w:pPr>
         <w:autoSpaceDE w:val="0"/>
         <w:autoSpaceDN w:val="0"/>
         <w:adjustRightInd w:val="0"/>
@@ -10288,6 +10386,7 @@
           <w:szCs w:val="19"/>
           <w:highlight w:val="white"/>
         </w:rPr>
+        <w:lastRenderedPageBreak/>
         <w:t>&lt;</w:t>
       </w:r>
       <w:r>
@@ -12096,7 +12195,6 @@
         <w:rPr>
           <w:b/>
         </w:rPr>
-        <w:lastRenderedPageBreak/>
         <w:t>looksTarget</w:t>
       </w:r>
       <w:proofErr w:type="spellEnd"/>
@@ -12380,7 +12478,11 @@
         <w:t xml:space="preserve">You should only apply Looks packages that use the same model and animation skeleton as the selected characters.  </w:t>
       </w:r>
       <w:r>
-        <w:t xml:space="preserve">Most human looks will apply to any human character, male or female.  Some monster looks, like zombies, can also be applied to human characters (and vice versa), but you may need to set invisible=”true” to prevent bleeding through of the human looks.  If you set a human character to </w:t>
+        <w:t xml:space="preserve">Most human looks will apply to any human character, male or </w:t>
+      </w:r>
+      <w:r>
+        <w:lastRenderedPageBreak/>
+        <w:t xml:space="preserve">female.  Some monster looks, like zombies, can also be applied to human characters (and vice versa), but you may need to set invisible=”true” to prevent bleeding through of the human looks.  If you set a human character to </w:t>
       </w:r>
       <w:proofErr w:type="spellStart"/>
       <w:r>
@@ -12437,7 +12539,6 @@
         </w:numPr>
       </w:pPr>
       <w:r>
-        <w:lastRenderedPageBreak/>
         <w:t xml:space="preserve">At the end of a cinematic and after a </w:t>
       </w:r>
       <w:proofErr w:type="spellStart"/>
@@ -13698,6 +13799,7 @@
         <w:rPr>
           <w:b/>
         </w:rPr>
+        <w:lastRenderedPageBreak/>
         <w:t>animTarget</w:t>
       </w:r>
       <w:proofErr w:type="spellEnd"/>
@@ -13796,7 +13898,6 @@
         <w:pStyle w:val="IntenseQuote"/>
       </w:pPr>
       <w:r>
-        <w:lastRenderedPageBreak/>
         <w:t>TIPS</w:t>
       </w:r>
     </w:p>
@@ -13946,7 +14047,11 @@
         <w:t xml:space="preserve"> do</w:t>
       </w:r>
       <w:r>
-        <w:t xml:space="preserve"> play, the placement of the characters is usually different than in the cinematic. For example, when playing Hayden Montag’s cinematic, you’ll find him outside hovering in mid-air.  Sometimes, you’ll get lucky and the character placement will work.  The Jung cinematic in Being Carter is an example of this.  In other cases, you may be able to apply the cinematic animation to other characters.  Maybe Montag’s animation would work well on The Stationmaster (I haven’t tried it).  Acting for certain characters is often very recognizable and may be out of character when applied to a different NPC.  Trial and error should reveal what works and what doesn’t.</w:t>
+        <w:t xml:space="preserve"> play, the placement of the characters is usually different than in the cinematic. For example, when playing Hayden Montag’s cinematic, you’ll find him outside hovering in mid-air.  Sometimes, you’ll get lucky and the character placement will work.  The Jung cinematic in Being Carter </w:t>
+      </w:r>
+      <w:r>
+        <w:lastRenderedPageBreak/>
+        <w:t>is an example of this.  In other cases, you may be able to apply the cinematic animation to other characters.  Maybe Montag’s animation would work well on The Stationmaster (I haven’t tried it).  Acting for certain characters is often very recognizable and may be out of character when applied to a different NPC.  Trial and error should reveal what works and what doesn’t.</w:t>
       </w:r>
     </w:p>
     <w:p>
@@ -15447,7 +15552,7 @@
 </file>
 
 <file path=customXml/itemProps1.xml><?xml version="1.0" encoding="utf-8"?>
-<ds:datastoreItem xmlns:ds="http://schemas.openxmlformats.org/officeDocument/2006/customXml" ds:itemID="{BA7D81A9-A0BF-4DD5-B9AD-B7D47B419C85}">
+<ds:datastoreItem xmlns:ds="http://schemas.openxmlformats.org/officeDocument/2006/customXml" ds:itemID="{36FD4610-84E8-45A7-8E9E-CBAD258033AF}">
   <ds:schemaRefs>
     <ds:schemaRef ds:uri="http://schemas.openxmlformats.org/officeDocument/2006/bibliography"/>
   </ds:schemaRefs>

</xml_diff>

<commit_message>
Untold Stories version 3.3 release.
</commit_message>
<xml_diff>
--- a/Untold_Docs.docx
+++ b/Untold_Docs.docx
@@ -6,8 +6,6 @@
       <w:pPr>
         <w:pStyle w:val="Title"/>
       </w:pPr>
-      <w:bookmarkStart w:id="0" w:name="_GoBack"/>
-      <w:bookmarkEnd w:id="0"/>
       <w:r>
         <w:t xml:space="preserve">Untold Stories of </w:t>
       </w:r>
@@ -1713,60 +1711,68 @@
     </w:p>
     <w:p>
       <w:pPr>
-        <w:pStyle w:val="IntenseQuote"/>
-      </w:pPr>
-      <w:r>
-        <w:t>TIP</w:t>
-      </w:r>
-    </w:p>
-    <w:p>
-      <w:pPr>
         <w:pStyle w:val="ListParagraph"/>
         <w:numPr>
           <w:ilvl w:val="0"/>
           <w:numId w:val="2"/>
         </w:numPr>
-      </w:pPr>
-      <w:r>
-        <w:t xml:space="preserve">Turn on </w:t>
-      </w:r>
-      <w:proofErr w:type="spellStart"/>
-      <w:r>
-        <w:rPr>
-          <w:b/>
-        </w:rPr>
-        <w:t>debugMode</w:t>
-      </w:r>
-      <w:proofErr w:type="spellEnd"/>
-      <w:r>
-        <w:t xml:space="preserve"> in the </w:t>
-      </w:r>
-      <w:r>
-        <w:rPr>
-          <w:b/>
-        </w:rPr>
-        <w:t>&lt;</w:t>
-      </w:r>
-      <w:r>
-        <w:rPr>
-          <w:b/>
-        </w:rPr>
-        <w:t>mission</w:t>
-      </w:r>
-      <w:r>
-        <w:rPr>
-          <w:b/>
-        </w:rPr>
-        <w:t>&gt;</w:t>
-      </w:r>
-      <w:r>
-        <w:t xml:space="preserve"> tag to see the player’s current </w:t>
-      </w:r>
-      <w:r>
-        <w:t xml:space="preserve">playfield and </w:t>
-      </w:r>
-      <w:r>
-        <w:t>coordinates.  Coordinates only appear when the player is currently in the designated playfield.</w:t>
+        <w:rPr>
+          <w:b/>
+        </w:rPr>
+      </w:pPr>
+      <w:r>
+        <w:rPr>
+          <w:b/>
+          <w:color w:val="FF0000"/>
+        </w:rPr>
+        <w:t>[New in 3</w:t>
+      </w:r>
+      <w:r>
+        <w:rPr>
+          <w:b/>
+          <w:color w:val="FF0000"/>
+        </w:rPr>
+        <w:t>.3</w:t>
+      </w:r>
+      <w:r>
+        <w:rPr>
+          <w:b/>
+          <w:color w:val="FF0000"/>
+        </w:rPr>
+        <w:t>]</w:t>
+      </w:r>
+      <w:r>
+        <w:rPr>
+          <w:b/>
+          <w:color w:val="FF0000"/>
+        </w:rPr>
+        <w:t xml:space="preserve"> </w:t>
+      </w:r>
+      <w:r>
+        <w:rPr>
+          <w:b/>
+        </w:rPr>
+        <w:t>ghost</w:t>
+      </w:r>
+      <w:r>
+        <w:rPr>
+          <w:b/>
+        </w:rPr>
+        <w:t xml:space="preserve">: </w:t>
+      </w:r>
+      <w:r>
+        <w:t>(Optional)</w:t>
+      </w:r>
+      <w:r>
+        <w:t xml:space="preserve"> When set to “true”, the player must be in anima form (after death) in order to complete the tier.  The default value is “false” (player must be alive).</w:t>
+      </w:r>
+    </w:p>
+    <w:p>
+      <w:pPr>
+        <w:pStyle w:val="IntenseQuote"/>
+      </w:pPr>
+      <w:r>
+        <w:t>TIP</w:t>
       </w:r>
     </w:p>
     <w:p>
@@ -1778,100 +1784,45 @@
         </w:numPr>
       </w:pPr>
       <w:r>
-        <w:t>The current coordinates are also available at the bottom of the main Untold Stories mission list screen.</w:t>
-      </w:r>
-    </w:p>
-    <w:p>
-      <w:pPr>
-        <w:pStyle w:val="Heading1"/>
-      </w:pPr>
-      <w:r>
-        <w:t>Kill Tier</w:t>
-      </w:r>
-    </w:p>
-    <w:p>
-      <w:r>
-        <w:t xml:space="preserve">The Kill Tier completes </w:t>
-      </w:r>
-      <w:r>
-        <w:t>when the specified number of designated enemies have been killed.</w:t>
-      </w:r>
-    </w:p>
-    <w:p>
-      <w:pPr>
-        <w:rPr>
-          <w:b/>
-        </w:rPr>
-      </w:pPr>
-      <w:r>
-        <w:rPr>
-          <w:b/>
-        </w:rPr>
-        <w:t xml:space="preserve">&lt;tier type="kill" description="Take out some zombies." </w:t>
-      </w:r>
-      <w:proofErr w:type="spellStart"/>
-      <w:r>
-        <w:rPr>
-          <w:b/>
-        </w:rPr>
-        <w:t>targetName</w:t>
-      </w:r>
-      <w:proofErr w:type="spellEnd"/>
-      <w:r>
-        <w:rPr>
-          <w:b/>
-        </w:rPr>
-        <w:t xml:space="preserve">="Ravenous </w:t>
-      </w:r>
-      <w:proofErr w:type="spellStart"/>
-      <w:r>
-        <w:rPr>
-          <w:b/>
-        </w:rPr>
-        <w:t>Horde</w:t>
-      </w:r>
-      <w:proofErr w:type="gramStart"/>
-      <w:r>
-        <w:rPr>
-          <w:b/>
-        </w:rPr>
-        <w:t>,Returned</w:t>
-      </w:r>
-      <w:proofErr w:type="spellEnd"/>
-      <w:proofErr w:type="gramEnd"/>
-      <w:r>
-        <w:rPr>
-          <w:b/>
-        </w:rPr>
-        <w:t xml:space="preserve"> </w:t>
-      </w:r>
-      <w:proofErr w:type="spellStart"/>
-      <w:r>
-        <w:rPr>
-          <w:b/>
-        </w:rPr>
-        <w:t>Townie,Alerted</w:t>
-      </w:r>
-      <w:proofErr w:type="spellEnd"/>
-      <w:r>
-        <w:rPr>
-          <w:b/>
-        </w:rPr>
-        <w:t xml:space="preserve"> Zombie" </w:t>
-      </w:r>
-      <w:proofErr w:type="spellStart"/>
-      <w:r>
-        <w:rPr>
-          <w:b/>
-        </w:rPr>
-        <w:t>targetKills</w:t>
-      </w:r>
-      <w:proofErr w:type="spellEnd"/>
-      <w:r>
-        <w:rPr>
-          <w:b/>
-        </w:rPr>
-        <w:t>="12" /&gt;</w:t>
+        <w:t xml:space="preserve">Turn on </w:t>
+      </w:r>
+      <w:proofErr w:type="spellStart"/>
+      <w:r>
+        <w:rPr>
+          <w:b/>
+        </w:rPr>
+        <w:t>debugMode</w:t>
+      </w:r>
+      <w:proofErr w:type="spellEnd"/>
+      <w:r>
+        <w:t xml:space="preserve"> in the </w:t>
+      </w:r>
+      <w:r>
+        <w:rPr>
+          <w:b/>
+        </w:rPr>
+        <w:t>&lt;</w:t>
+      </w:r>
+      <w:r>
+        <w:rPr>
+          <w:b/>
+        </w:rPr>
+        <w:t>mission</w:t>
+      </w:r>
+      <w:r>
+        <w:rPr>
+          <w:b/>
+        </w:rPr>
+        <w:t>&gt;</w:t>
+      </w:r>
+      <w:r>
+        <w:t xml:space="preserve"> tag to see the player’s current </w:t>
+      </w:r>
+      <w:r>
+        <w:t xml:space="preserve">playfield and </w:t>
+      </w:r>
+      <w:r>
+        <w:t>coordinates.  Coordinates only appear when the player is currently in the designated playfield.</w:t>
       </w:r>
     </w:p>
     <w:p>
@@ -1881,17 +1832,66 @@
           <w:ilvl w:val="0"/>
           <w:numId w:val="2"/>
         </w:numPr>
-        <w:rPr>
-          <w:b/>
-        </w:rPr>
-      </w:pPr>
-      <w:proofErr w:type="spellStart"/>
+      </w:pPr>
+      <w:r>
+        <w:t>The current coordinates are also available at the bottom of the main Untold Stories mission list screen.</w:t>
+      </w:r>
+    </w:p>
+    <w:p>
+      <w:pPr>
+        <w:pStyle w:val="Heading1"/>
+      </w:pPr>
+      <w:r>
+        <w:t>Kill Tier</w:t>
+      </w:r>
+    </w:p>
+    <w:p>
+      <w:r>
+        <w:t xml:space="preserve">The Kill Tier completes </w:t>
+      </w:r>
+      <w:r>
+        <w:t>when the specified number of designated enemies have been killed.</w:t>
+      </w:r>
+    </w:p>
+    <w:p>
+      <w:pPr>
+        <w:rPr>
+          <w:b/>
+        </w:rPr>
+      </w:pPr>
+      <w:r>
+        <w:rPr>
+          <w:b/>
+        </w:rPr>
+        <w:t xml:space="preserve">&lt;tier type="kill" description="Take out some zombies." </w:t>
+      </w:r>
+      <w:proofErr w:type="spellStart"/>
+      <w:r>
+        <w:rPr>
+          <w:b/>
+        </w:rPr>
+        <w:t>targetName</w:t>
+      </w:r>
+      <w:proofErr w:type="spellEnd"/>
+      <w:r>
+        <w:rPr>
+          <w:b/>
+        </w:rPr>
+        <w:t xml:space="preserve">="Ravenous </w:t>
+      </w:r>
+      <w:proofErr w:type="spellStart"/>
+      <w:r>
+        <w:rPr>
+          <w:b/>
+        </w:rPr>
+        <w:t>Horde</w:t>
+      </w:r>
       <w:proofErr w:type="gramStart"/>
       <w:r>
         <w:rPr>
           <w:b/>
         </w:rPr>
-        <w:t>targetName</w:t>
+        <w:t>,Returned</w:t>
       </w:r>
       <w:proofErr w:type="spellEnd"/>
       <w:proofErr w:type="gramEnd"/>
@@ -1899,10 +1899,35 @@
         <w:rPr>
           <w:b/>
         </w:rPr>
-        <w:t xml:space="preserve">: </w:t>
-      </w:r>
-      <w:r>
-        <w:t>The name(s) of enemies/monsters that count as a kill.  If multiple enemy types count as a kill, include the full name of the enemy, with each name separated by a comma.</w:t>
+        <w:t xml:space="preserve"> </w:t>
+      </w:r>
+      <w:proofErr w:type="spellStart"/>
+      <w:r>
+        <w:rPr>
+          <w:b/>
+        </w:rPr>
+        <w:t>Townie,Alerted</w:t>
+      </w:r>
+      <w:proofErr w:type="spellEnd"/>
+      <w:r>
+        <w:rPr>
+          <w:b/>
+        </w:rPr>
+        <w:t xml:space="preserve"> Zombie" </w:t>
+      </w:r>
+      <w:proofErr w:type="spellStart"/>
+      <w:r>
+        <w:rPr>
+          <w:b/>
+        </w:rPr>
+        <w:t>targetKills</w:t>
+      </w:r>
+      <w:proofErr w:type="spellEnd"/>
+      <w:r>
+        <w:rPr>
+          <w:b/>
+        </w:rPr>
+        <w:t>="12" /&gt;</w:t>
       </w:r>
     </w:p>
     <w:p>
@@ -1922,7 +1947,7 @@
         <w:rPr>
           <w:b/>
         </w:rPr>
-        <w:t>targetKills</w:t>
+        <w:t>targetName</w:t>
       </w:r>
       <w:proofErr w:type="spellEnd"/>
       <w:proofErr w:type="gramEnd"/>
@@ -1933,150 +1958,7 @@
         <w:t xml:space="preserve">: </w:t>
       </w:r>
       <w:r>
-        <w:t>The number of kills required to complete the tier.</w:t>
-      </w:r>
-    </w:p>
-    <w:p>
-      <w:pPr>
-        <w:pStyle w:val="Heading1"/>
-      </w:pPr>
-      <w:r>
-        <w:t>Add Item Tier</w:t>
-      </w:r>
-    </w:p>
-    <w:p>
-      <w:r>
-        <w:t>This tier completes when the specified item is added to the player’s inventory.</w:t>
-      </w:r>
-    </w:p>
-    <w:p>
-      <w:pPr>
-        <w:rPr>
-          <w:b/>
-        </w:rPr>
-      </w:pPr>
-      <w:r>
-        <w:rPr>
-          <w:b/>
-        </w:rPr>
-        <w:lastRenderedPageBreak/>
-        <w:t>&lt;tier type="</w:t>
-      </w:r>
-      <w:proofErr w:type="spellStart"/>
-      <w:r>
-        <w:rPr>
-          <w:b/>
-        </w:rPr>
-        <w:t>additem</w:t>
-      </w:r>
-      <w:proofErr w:type="spellEnd"/>
-      <w:r>
-        <w:rPr>
-          <w:b/>
-        </w:rPr>
-        <w:t xml:space="preserve">" description="Buy a drink." </w:t>
-      </w:r>
-      <w:proofErr w:type="spellStart"/>
-      <w:r>
-        <w:rPr>
-          <w:b/>
-        </w:rPr>
-        <w:t>itemName</w:t>
-      </w:r>
-      <w:proofErr w:type="spellEnd"/>
-      <w:r>
-        <w:rPr>
-          <w:b/>
-        </w:rPr>
-        <w:t>="</w:t>
-      </w:r>
-      <w:proofErr w:type="spellStart"/>
-      <w:r>
-        <w:rPr>
-          <w:b/>
-        </w:rPr>
-        <w:t>Lengstereisen</w:t>
-      </w:r>
-      <w:proofErr w:type="gramStart"/>
-      <w:r>
-        <w:rPr>
-          <w:b/>
-        </w:rPr>
-        <w:t>,Myrrh</w:t>
-      </w:r>
-      <w:proofErr w:type="spellEnd"/>
-      <w:proofErr w:type="gramEnd"/>
-      <w:r>
-        <w:rPr>
-          <w:b/>
-        </w:rPr>
-        <w:t xml:space="preserve"> </w:t>
-      </w:r>
-      <w:proofErr w:type="spellStart"/>
-      <w:r>
-        <w:rPr>
-          <w:b/>
-        </w:rPr>
-        <w:t>Ale,Mercurius</w:t>
-      </w:r>
-      <w:r>
-        <w:rPr>
-          <w:b/>
-        </w:rPr>
-        <w:t>,</w:t>
-      </w:r>
-      <w:r>
-        <w:rPr>
-          <w:b/>
-        </w:rPr>
-        <w:t>Bingo</w:t>
-      </w:r>
-      <w:proofErr w:type="spellEnd"/>
-      <w:r>
-        <w:rPr>
-          <w:b/>
-        </w:rPr>
-        <w:t xml:space="preserve">! </w:t>
-      </w:r>
-      <w:proofErr w:type="gramStart"/>
-      <w:r>
-        <w:rPr>
-          <w:b/>
-        </w:rPr>
-        <w:t>Cola</w:t>
-      </w:r>
-      <w:r>
-        <w:rPr>
-          <w:b/>
-        </w:rPr>
-        <w:t xml:space="preserve"> </w:t>
-      </w:r>
-      <w:r>
-        <w:rPr>
-          <w:b/>
-        </w:rPr>
-        <w:t>"</w:t>
-      </w:r>
-      <w:proofErr w:type="gramEnd"/>
-      <w:r>
-        <w:rPr>
-          <w:b/>
-        </w:rPr>
-        <w:t xml:space="preserve"> </w:t>
-      </w:r>
-      <w:proofErr w:type="spellStart"/>
-      <w:r>
-        <w:rPr>
-          <w:b/>
-        </w:rPr>
-        <w:t>autoUseItem</w:t>
-      </w:r>
-      <w:proofErr w:type="spellEnd"/>
-      <w:r>
-        <w:rPr>
-          <w:b/>
-        </w:rPr>
-        <w:t>="true" /&gt;</w:t>
+        <w:t>The name(s) of enemies/monsters that count as a kill.  If multiple enemy types count as a kill, include the full name of the enemy, with each name separated by a comma.</w:t>
       </w:r>
     </w:p>
     <w:p>
@@ -2096,21 +1978,161 @@
         <w:rPr>
           <w:b/>
         </w:rPr>
+        <w:t>targetKills</w:t>
+      </w:r>
+      <w:proofErr w:type="spellEnd"/>
+      <w:proofErr w:type="gramEnd"/>
+      <w:r>
+        <w:rPr>
+          <w:b/>
+        </w:rPr>
+        <w:t xml:space="preserve">: </w:t>
+      </w:r>
+      <w:r>
+        <w:t>The number of kills required to complete the tier.</w:t>
+      </w:r>
+    </w:p>
+    <w:p>
+      <w:pPr>
+        <w:pStyle w:val="Heading1"/>
+      </w:pPr>
+      <w:r>
+        <w:lastRenderedPageBreak/>
+        <w:t>Add Item Tier</w:t>
+      </w:r>
+    </w:p>
+    <w:p>
+      <w:r>
+        <w:t>This tier completes when the specified item is added to the player’s inventory.</w:t>
+      </w:r>
+    </w:p>
+    <w:p>
+      <w:pPr>
+        <w:rPr>
+          <w:b/>
+        </w:rPr>
+      </w:pPr>
+      <w:r>
+        <w:rPr>
+          <w:b/>
+        </w:rPr>
+        <w:t>&lt;tier type="</w:t>
+      </w:r>
+      <w:proofErr w:type="spellStart"/>
+      <w:r>
+        <w:rPr>
+          <w:b/>
+        </w:rPr>
+        <w:t>additem</w:t>
+      </w:r>
+      <w:proofErr w:type="spellEnd"/>
+      <w:r>
+        <w:rPr>
+          <w:b/>
+        </w:rPr>
+        <w:t xml:space="preserve">" description="Buy a drink." </w:t>
+      </w:r>
+      <w:proofErr w:type="spellStart"/>
+      <w:r>
+        <w:rPr>
+          <w:b/>
+        </w:rPr>
         <w:t>itemName</w:t>
       </w:r>
       <w:proofErr w:type="spellEnd"/>
+      <w:r>
+        <w:rPr>
+          <w:b/>
+        </w:rPr>
+        <w:t>="</w:t>
+      </w:r>
+      <w:proofErr w:type="spellStart"/>
+      <w:r>
+        <w:rPr>
+          <w:b/>
+        </w:rPr>
+        <w:t>Lengstereisen</w:t>
+      </w:r>
+      <w:proofErr w:type="gramStart"/>
+      <w:r>
+        <w:rPr>
+          <w:b/>
+        </w:rPr>
+        <w:t>,Myrrh</w:t>
+      </w:r>
+      <w:proofErr w:type="spellEnd"/>
       <w:proofErr w:type="gramEnd"/>
       <w:r>
         <w:rPr>
           <w:b/>
         </w:rPr>
-        <w:t xml:space="preserve">: </w:t>
-      </w:r>
-      <w:r>
-        <w:t xml:space="preserve">The name of the item </w:t>
-      </w:r>
-      <w:r>
-        <w:t>that should be acquired by the user.  If one of several items can be acquired, then the full names of the items should be separated by commas.  In the example above, buying any one of the four drinks will complete the tier.</w:t>
+        <w:t xml:space="preserve"> </w:t>
+      </w:r>
+      <w:proofErr w:type="spellStart"/>
+      <w:r>
+        <w:rPr>
+          <w:b/>
+        </w:rPr>
+        <w:t>Ale,Mercurius</w:t>
+      </w:r>
+      <w:r>
+        <w:rPr>
+          <w:b/>
+        </w:rPr>
+        <w:t>,</w:t>
+      </w:r>
+      <w:r>
+        <w:rPr>
+          <w:b/>
+        </w:rPr>
+        <w:t>Bingo</w:t>
+      </w:r>
+      <w:proofErr w:type="spellEnd"/>
+      <w:r>
+        <w:rPr>
+          <w:b/>
+        </w:rPr>
+        <w:t xml:space="preserve">! </w:t>
+      </w:r>
+      <w:proofErr w:type="gramStart"/>
+      <w:r>
+        <w:rPr>
+          <w:b/>
+        </w:rPr>
+        <w:t>Cola</w:t>
+      </w:r>
+      <w:r>
+        <w:rPr>
+          <w:b/>
+        </w:rPr>
+        <w:t xml:space="preserve"> </w:t>
+      </w:r>
+      <w:r>
+        <w:rPr>
+          <w:b/>
+        </w:rPr>
+        <w:t>"</w:t>
+      </w:r>
+      <w:proofErr w:type="gramEnd"/>
+      <w:r>
+        <w:rPr>
+          <w:b/>
+        </w:rPr>
+        <w:t xml:space="preserve"> </w:t>
+      </w:r>
+      <w:proofErr w:type="spellStart"/>
+      <w:r>
+        <w:rPr>
+          <w:b/>
+        </w:rPr>
+        <w:t>autoUseItem</w:t>
+      </w:r>
+      <w:proofErr w:type="spellEnd"/>
+      <w:r>
+        <w:rPr>
+          <w:b/>
+        </w:rPr>
+        <w:t>="true" /&gt;</w:t>
       </w:r>
     </w:p>
     <w:p>
@@ -2130,7 +2152,7 @@
         <w:rPr>
           <w:b/>
         </w:rPr>
-        <w:t>autoUseItem</w:t>
+        <w:t>itemName</w:t>
       </w:r>
       <w:proofErr w:type="spellEnd"/>
       <w:proofErr w:type="gramEnd"/>
@@ -2141,76 +2163,10 @@
         <w:t xml:space="preserve">: </w:t>
       </w:r>
       <w:r>
-        <w:t>(Optional) When “true”, the item will automatically be used when it is acquired. In the example above, the acquired drink will automatically be used, which triggers a drink animation.</w:t>
-      </w:r>
-      <w:r>
-        <w:t xml:space="preserve"> If you would rather the player manually use the item, add a Use Item tier instead.</w:t>
-      </w:r>
-    </w:p>
-    <w:p>
-      <w:pPr>
-        <w:pStyle w:val="Heading1"/>
-      </w:pPr>
-      <w:r>
-        <w:t>Use Item Tier</w:t>
-      </w:r>
-    </w:p>
-    <w:p>
-      <w:r>
-        <w:t>Tier completes when a specified item in the player’s inventory is used.</w:t>
-      </w:r>
-    </w:p>
-    <w:p>
-      <w:pPr>
-        <w:rPr>
-          <w:b/>
-        </w:rPr>
-      </w:pPr>
-      <w:r>
-        <w:rPr>
-          <w:b/>
-        </w:rPr>
-        <w:t>&lt;tier type="</w:t>
-      </w:r>
-      <w:proofErr w:type="spellStart"/>
-      <w:r>
-        <w:rPr>
-          <w:b/>
-        </w:rPr>
-        <w:t>useitem</w:t>
-      </w:r>
-      <w:proofErr w:type="spellEnd"/>
-      <w:r>
-        <w:rPr>
-          <w:b/>
-        </w:rPr>
-        <w:t>" description="</w:t>
-      </w:r>
-      <w:r>
-        <w:rPr>
-          <w:b/>
-        </w:rPr>
-        <w:t>Drink the cola.</w:t>
-      </w:r>
-      <w:r>
-        <w:rPr>
-          <w:b/>
-        </w:rPr>
-        <w:t xml:space="preserve">" </w:t>
-      </w:r>
-      <w:proofErr w:type="spellStart"/>
-      <w:r>
-        <w:rPr>
-          <w:b/>
-        </w:rPr>
-        <w:t>itemName</w:t>
-      </w:r>
-      <w:proofErr w:type="spellEnd"/>
-      <w:r>
-        <w:rPr>
-          <w:b/>
-        </w:rPr>
-        <w:t>=" Bingo! Cola "/&gt;</w:t>
+        <w:t xml:space="preserve">The name of the item </w:t>
+      </w:r>
+      <w:r>
+        <w:t>that should be acquired by the user.  If one of several items can be acquired, then the full names of the items should be separated by commas.  In the example above, buying any one of the four drinks will complete the tier.</w:t>
       </w:r>
     </w:p>
     <w:p>
@@ -2220,6 +2176,9 @@
           <w:ilvl w:val="0"/>
           <w:numId w:val="2"/>
         </w:numPr>
+        <w:rPr>
+          <w:b/>
+        </w:rPr>
       </w:pPr>
       <w:proofErr w:type="spellStart"/>
       <w:proofErr w:type="gramStart"/>
@@ -2227,119 +2186,87 @@
         <w:rPr>
           <w:b/>
         </w:rPr>
+        <w:t>autoUseItem</w:t>
+      </w:r>
+      <w:proofErr w:type="spellEnd"/>
+      <w:proofErr w:type="gramEnd"/>
+      <w:r>
+        <w:rPr>
+          <w:b/>
+        </w:rPr>
+        <w:t xml:space="preserve">: </w:t>
+      </w:r>
+      <w:r>
+        <w:t>(Optional) When “true”, the item will automatically be used when it is acquired. In the example above, the acquired drink will automatically be used, which triggers a drink animation.</w:t>
+      </w:r>
+      <w:r>
+        <w:t xml:space="preserve"> If you would rather the player manually use the item, add a Use Item tier instead.</w:t>
+      </w:r>
+    </w:p>
+    <w:p>
+      <w:pPr>
+        <w:pStyle w:val="Heading1"/>
+      </w:pPr>
+      <w:r>
+        <w:t>Use Item Tier</w:t>
+      </w:r>
+    </w:p>
+    <w:p>
+      <w:r>
+        <w:t>Tier completes when a specified item in the player’s inventory is used.</w:t>
+      </w:r>
+    </w:p>
+    <w:p>
+      <w:pPr>
+        <w:rPr>
+          <w:b/>
+        </w:rPr>
+      </w:pPr>
+      <w:r>
+        <w:rPr>
+          <w:b/>
+        </w:rPr>
+        <w:t>&lt;tier type="</w:t>
+      </w:r>
+      <w:proofErr w:type="spellStart"/>
+      <w:r>
+        <w:rPr>
+          <w:b/>
+        </w:rPr>
+        <w:t>useitem</w:t>
+      </w:r>
+      <w:proofErr w:type="spellEnd"/>
+      <w:r>
+        <w:rPr>
+          <w:b/>
+        </w:rPr>
+        <w:t>" description="</w:t>
+      </w:r>
+      <w:r>
+        <w:rPr>
+          <w:b/>
+        </w:rPr>
+        <w:t>Drink the cola.</w:t>
+      </w:r>
+      <w:r>
+        <w:rPr>
+          <w:b/>
+        </w:rPr>
+        <w:t xml:space="preserve">" </w:t>
+      </w:r>
+      <w:proofErr w:type="spellStart"/>
+      <w:r>
+        <w:rPr>
+          <w:b/>
+        </w:rPr>
         <w:t>itemName</w:t>
       </w:r>
       <w:proofErr w:type="spellEnd"/>
-      <w:proofErr w:type="gramEnd"/>
-      <w:r>
-        <w:rPr>
-          <w:b/>
-        </w:rPr>
-        <w:t xml:space="preserve">: </w:t>
-      </w:r>
-      <w:r>
-        <w:t xml:space="preserve">The name of the item to be used. Only a single item can be specified, and it must exist in the player’s inventory.  </w:t>
-      </w:r>
-    </w:p>
-    <w:p>
-      <w:pPr>
-        <w:pStyle w:val="Heading1"/>
-      </w:pPr>
-      <w:r>
-        <w:t>Browser Tier</w:t>
-      </w:r>
-    </w:p>
-    <w:p>
-      <w:r>
-        <w:t xml:space="preserve">This tier displays a </w:t>
-      </w:r>
-      <w:r>
-        <w:t>specified URL in the in-game web browser.  The tier completes when the browser is closed.</w:t>
-      </w:r>
-    </w:p>
-    <w:p>
-      <w:pPr>
-        <w:rPr>
-          <w:b/>
-        </w:rPr>
-      </w:pPr>
-      <w:r>
-        <w:rPr>
-          <w:b/>
-        </w:rPr>
-        <w:t xml:space="preserve">&lt;tier type="browser" faction="Dragon" description="You have received a text message from headquarters." </w:t>
-      </w:r>
-      <w:proofErr w:type="spellStart"/>
-      <w:r>
-        <w:rPr>
-          <w:b/>
-        </w:rPr>
-        <w:t>url</w:t>
-      </w:r>
-      <w:proofErr w:type="spellEnd"/>
-      <w:r>
-        <w:rPr>
-          <w:b/>
-        </w:rPr>
-        <w:t xml:space="preserve">="http://www.mbs-intl.com/tsw/scroll/scroll_dragon_text.png" </w:t>
-      </w:r>
-      <w:proofErr w:type="spellStart"/>
-      <w:r>
-        <w:rPr>
-          <w:b/>
-        </w:rPr>
-        <w:t>browserTitle</w:t>
-      </w:r>
-      <w:proofErr w:type="spellEnd"/>
-      <w:r>
-        <w:rPr>
-          <w:b/>
-        </w:rPr>
-        <w:t xml:space="preserve">="Text Message" </w:t>
-      </w:r>
-      <w:proofErr w:type="spellStart"/>
-      <w:r>
-        <w:rPr>
-          <w:b/>
-        </w:rPr>
-        <w:t>hideAddress</w:t>
-      </w:r>
-      <w:proofErr w:type="spellEnd"/>
-      <w:r>
-        <w:rPr>
-          <w:b/>
-        </w:rPr>
-        <w:t xml:space="preserve">="true" width="320" height="640" </w:t>
-      </w:r>
-      <w:r>
-        <w:rPr>
-          <w:b/>
-        </w:rPr>
-        <w:t>response=</w:t>
-      </w:r>
-      <w:r>
-        <w:rPr>
-          <w:b/>
-        </w:rPr>
-        <w:t>"</w:t>
-      </w:r>
-      <w:r>
-        <w:rPr>
-          <w:b/>
-        </w:rPr>
-        <w:t>complete</w:t>
-      </w:r>
-      <w:r>
-        <w:rPr>
-          <w:b/>
-        </w:rPr>
-        <w:t>"</w:t>
-      </w:r>
-      <w:r>
-        <w:rPr>
-          <w:b/>
-        </w:rPr>
-        <w:t>/&gt;</w:t>
+      <w:r>
+        <w:rPr>
+          <w:b/>
+        </w:rPr>
+        <w:t>=" Bingo! Cola "/&gt;</w:t>
       </w:r>
     </w:p>
     <w:p>
@@ -2349,26 +2276,126 @@
           <w:ilvl w:val="0"/>
           <w:numId w:val="2"/>
         </w:numPr>
-        <w:rPr>
-          <w:b/>
-        </w:rPr>
-      </w:pPr>
+      </w:pPr>
+      <w:proofErr w:type="spellStart"/>
       <w:proofErr w:type="gramStart"/>
       <w:r>
         <w:rPr>
           <w:b/>
         </w:rPr>
+        <w:t>itemName</w:t>
+      </w:r>
+      <w:proofErr w:type="spellEnd"/>
+      <w:proofErr w:type="gramEnd"/>
+      <w:r>
+        <w:rPr>
+          <w:b/>
+        </w:rPr>
+        <w:t xml:space="preserve">: </w:t>
+      </w:r>
+      <w:r>
+        <w:t xml:space="preserve">The name of the item to be used. Only a single item can be specified, and it must exist in the player’s inventory.  </w:t>
+      </w:r>
+    </w:p>
+    <w:p>
+      <w:pPr>
+        <w:pStyle w:val="Heading1"/>
+      </w:pPr>
+      <w:r>
+        <w:t>Browser Tier</w:t>
+      </w:r>
+    </w:p>
+    <w:p>
+      <w:r>
+        <w:t xml:space="preserve">This tier displays a </w:t>
+      </w:r>
+      <w:r>
+        <w:t>specified URL in the in-game web browser.  The tier completes when the browser is closed.</w:t>
+      </w:r>
+    </w:p>
+    <w:p>
+      <w:pPr>
+        <w:rPr>
+          <w:b/>
+        </w:rPr>
+      </w:pPr>
+      <w:r>
+        <w:rPr>
+          <w:b/>
+        </w:rPr>
+        <w:t xml:space="preserve">&lt;tier type="browser" faction="Dragon" description="You have received a text message from headquarters." </w:t>
+      </w:r>
+      <w:proofErr w:type="spellStart"/>
+      <w:r>
+        <w:rPr>
+          <w:b/>
+        </w:rPr>
         <w:t>url</w:t>
       </w:r>
-      <w:proofErr w:type="gramEnd"/>
-      <w:r>
-        <w:rPr>
-          <w:b/>
-        </w:rPr>
-        <w:t xml:space="preserve">: </w:t>
-      </w:r>
-      <w:r>
-        <w:t>The web address of the page to be displayed.</w:t>
+      <w:proofErr w:type="spellEnd"/>
+      <w:r>
+        <w:rPr>
+          <w:b/>
+        </w:rPr>
+        <w:t xml:space="preserve">="http://www.mbs-intl.com/tsw/scroll/scroll_dragon_text.png" </w:t>
+      </w:r>
+      <w:proofErr w:type="spellStart"/>
+      <w:r>
+        <w:rPr>
+          <w:b/>
+        </w:rPr>
+        <w:t>browserTitle</w:t>
+      </w:r>
+      <w:proofErr w:type="spellEnd"/>
+      <w:r>
+        <w:rPr>
+          <w:b/>
+        </w:rPr>
+        <w:t xml:space="preserve">="Text Message" </w:t>
+      </w:r>
+      <w:proofErr w:type="spellStart"/>
+      <w:r>
+        <w:rPr>
+          <w:b/>
+        </w:rPr>
+        <w:t>hideAddress</w:t>
+      </w:r>
+      <w:proofErr w:type="spellEnd"/>
+      <w:r>
+        <w:rPr>
+          <w:b/>
+        </w:rPr>
+        <w:t xml:space="preserve">="true" width="320" height="640" </w:t>
+      </w:r>
+      <w:r>
+        <w:rPr>
+          <w:b/>
+        </w:rPr>
+        <w:t>response=</w:t>
+      </w:r>
+      <w:r>
+        <w:rPr>
+          <w:b/>
+        </w:rPr>
+        <w:t>"</w:t>
+      </w:r>
+      <w:r>
+        <w:rPr>
+          <w:b/>
+        </w:rPr>
+        <w:t>complete</w:t>
+      </w:r>
+      <w:r>
+        <w:rPr>
+          <w:b/>
+        </w:rPr>
+        <w:t>"</w:t>
+      </w:r>
+      <w:r>
+        <w:rPr>
+          <w:b/>
+        </w:rPr>
+        <w:t>/&gt;</w:t>
       </w:r>
     </w:p>
     <w:p>
@@ -2382,15 +2409,13 @@
           <w:b/>
         </w:rPr>
       </w:pPr>
-      <w:proofErr w:type="spellStart"/>
       <w:proofErr w:type="gramStart"/>
       <w:r>
         <w:rPr>
           <w:b/>
         </w:rPr>
-        <w:t>browserTitle</w:t>
-      </w:r>
-      <w:proofErr w:type="spellEnd"/>
+        <w:t>url</w:t>
+      </w:r>
       <w:proofErr w:type="gramEnd"/>
       <w:r>
         <w:rPr>
@@ -2399,7 +2424,7 @@
         <w:t xml:space="preserve">: </w:t>
       </w:r>
       <w:r>
-        <w:t>(Optional) The title to be displayed in the web browser title bar. If omitted, the default “WEB BROWSER” appears.</w:t>
+        <w:t>The web address of the page to be displayed.</w:t>
       </w:r>
     </w:p>
     <w:p>
@@ -2419,7 +2444,7 @@
         <w:rPr>
           <w:b/>
         </w:rPr>
-        <w:t>hideAddress</w:t>
+        <w:t>browserTitle</w:t>
       </w:r>
       <w:proofErr w:type="spellEnd"/>
       <w:proofErr w:type="gramEnd"/>
@@ -2430,10 +2455,7 @@
         <w:t xml:space="preserve">: </w:t>
       </w:r>
       <w:r>
-        <w:t xml:space="preserve">(Optional) When “true”, </w:t>
-      </w:r>
-      <w:r>
-        <w:t>the browser address box and navigation buttons will be hidden.</w:t>
+        <w:t>(Optional) The title to be displayed in the web browser title bar. If omitted, the default “WEB BROWSER” appears.</w:t>
       </w:r>
     </w:p>
     <w:p>
@@ -2447,63 +2469,27 @@
           <w:b/>
         </w:rPr>
       </w:pPr>
+      <w:proofErr w:type="spellStart"/>
       <w:proofErr w:type="gramStart"/>
       <w:r>
         <w:rPr>
           <w:b/>
         </w:rPr>
-        <w:t>width</w:t>
-      </w:r>
+        <w:t>hideAddress</w:t>
+      </w:r>
+      <w:proofErr w:type="spellEnd"/>
       <w:proofErr w:type="gramEnd"/>
       <w:r>
         <w:rPr>
           <w:b/>
         </w:rPr>
-        <w:t xml:space="preserve"> </w:t>
-      </w:r>
-      <w:r>
-        <w:t xml:space="preserve">and </w:t>
-      </w:r>
-      <w:r>
-        <w:rPr>
-          <w:b/>
-        </w:rPr>
-        <w:t xml:space="preserve">height: </w:t>
-      </w:r>
-      <w:r>
-        <w:t>(Optional) The browser is resized to the specified width and height. This sets the size of the browser content, and the chrome around the content is in addition to that.  For example, if you want to display an image</w:t>
-      </w:r>
-      <w:r>
-        <w:t xml:space="preserve"> that is </w:t>
-      </w:r>
-      <w:proofErr w:type="gramStart"/>
-      <w:r>
-        <w:t>640x480</w:t>
-      </w:r>
-      <w:proofErr w:type="gramEnd"/>
-      <w:r>
-        <w:t xml:space="preserve">, set the width </w:t>
-      </w:r>
-      <w:r>
-        <w:t xml:space="preserve">to 640 </w:t>
-      </w:r>
-      <w:r>
-        <w:t xml:space="preserve">and </w:t>
-      </w:r>
-      <w:r>
-        <w:t xml:space="preserve">the </w:t>
-      </w:r>
-      <w:r>
-        <w:t xml:space="preserve">height to </w:t>
-      </w:r>
-      <w:r>
-        <w:t>480. T</w:t>
-      </w:r>
-      <w:r>
-        <w:t xml:space="preserve">he </w:t>
-      </w:r>
-      <w:r>
-        <w:t>actual browser window will be larger than that, but the image will display correctly.</w:t>
+        <w:t xml:space="preserve">: </w:t>
+      </w:r>
+      <w:r>
+        <w:t xml:space="preserve">(Optional) When “true”, </w:t>
+      </w:r>
+      <w:r>
+        <w:t>the browser address box and navigation buttons will be hidden.</w:t>
       </w:r>
     </w:p>
     <w:p>
@@ -2517,63 +2503,63 @@
           <w:b/>
         </w:rPr>
       </w:pPr>
-      <w:r>
-        <w:rPr>
-          <w:b/>
-          <w:color w:val="FF0000"/>
-        </w:rPr>
-        <w:t>[New in 3]</w:t>
-      </w:r>
-      <w:r>
-        <w:rPr>
-          <w:b/>
-          <w:color w:val="FF0000"/>
+      <w:proofErr w:type="gramStart"/>
+      <w:r>
+        <w:rPr>
+          <w:b/>
+        </w:rPr>
+        <w:t>width</w:t>
+      </w:r>
+      <w:proofErr w:type="gramEnd"/>
+      <w:r>
+        <w:rPr>
+          <w:b/>
         </w:rPr>
         <w:t xml:space="preserve"> </w:t>
       </w:r>
       <w:r>
-        <w:rPr>
-          <w:b/>
-        </w:rPr>
-        <w:t xml:space="preserve">response: </w:t>
-      </w:r>
-      <w:r>
-        <w:t xml:space="preserve">(Optional) </w:t>
-      </w:r>
-      <w:r>
-        <w:t xml:space="preserve">Use this setting when the player must successfully complete a task or puzzle in the web browser before proceeding to the next tier in the mission.  Setting response=”complete” </w:t>
-      </w:r>
-      <w:r>
-        <w:t xml:space="preserve">tells the browser to wait for the URL to be changed to </w:t>
-      </w:r>
-      <w:proofErr w:type="spellStart"/>
-      <w:r>
-        <w:rPr>
-          <w:b/>
-        </w:rPr>
-        <w:t>data:</w:t>
+        <w:t xml:space="preserve">and </w:t>
+      </w:r>
+      <w:r>
+        <w:rPr>
+          <w:b/>
+        </w:rPr>
+        <w:t xml:space="preserve">height: </w:t>
+      </w:r>
+      <w:r>
+        <w:t>(Optional) The browser is resized to the specified width and height. This sets the size of the browser content, and the chrome around the content is in addition to that.  For example, if you want to display an image</w:t>
+      </w:r>
+      <w:r>
+        <w:t xml:space="preserve"> that is </w:t>
       </w:r>
       <w:proofErr w:type="gramStart"/>
       <w:r>
-        <w:rPr>
-          <w:b/>
-        </w:rPr>
-        <w:t>,complete</w:t>
-      </w:r>
-      <w:proofErr w:type="spellEnd"/>
+        <w:t>640x480</w:t>
+      </w:r>
       <w:proofErr w:type="gramEnd"/>
       <w:r>
-        <w:t xml:space="preserve"> before the player can proceed to the next tier.</w:t>
-      </w:r>
-      <w:r>
-        <w:t xml:space="preserve">  You can use </w:t>
-      </w:r>
-      <w:r>
-        <w:lastRenderedPageBreak/>
-        <w:t>any response you like (it doesn’t have to be “complete”). The HTML page is responsible for setting the new URL when the tier is complete, using either a hyperlink or JavaScript.  Data URL format must be used (don’t forget the comma), n</w:t>
-      </w:r>
-      <w:r>
-        <w:t xml:space="preserve">ot http. </w:t>
+        <w:t xml:space="preserve">, set the width </w:t>
+      </w:r>
+      <w:r>
+        <w:t xml:space="preserve">to 640 </w:t>
+      </w:r>
+      <w:r>
+        <w:t xml:space="preserve">and </w:t>
+      </w:r>
+      <w:r>
+        <w:t xml:space="preserve">the </w:t>
+      </w:r>
+      <w:r>
+        <w:t xml:space="preserve">height to </w:t>
+      </w:r>
+      <w:r>
+        <w:t>480. T</w:t>
+      </w:r>
+      <w:r>
+        <w:t xml:space="preserve">he </w:t>
+      </w:r>
+      <w:r>
+        <w:t>actual browser window will be larger than that, but the image will display correctly.</w:t>
       </w:r>
     </w:p>
     <w:p>
@@ -2583,6 +2569,76 @@
           <w:ilvl w:val="0"/>
           <w:numId w:val="2"/>
         </w:numPr>
+        <w:rPr>
+          <w:b/>
+        </w:rPr>
+      </w:pPr>
+      <w:r>
+        <w:rPr>
+          <w:b/>
+          <w:color w:val="FF0000"/>
+        </w:rPr>
+        <w:t>[New in 3]</w:t>
+      </w:r>
+      <w:r>
+        <w:rPr>
+          <w:b/>
+          <w:color w:val="FF0000"/>
+        </w:rPr>
+        <w:t xml:space="preserve"> </w:t>
+      </w:r>
+      <w:r>
+        <w:rPr>
+          <w:b/>
+        </w:rPr>
+        <w:t xml:space="preserve">response: </w:t>
+      </w:r>
+      <w:r>
+        <w:t xml:space="preserve">(Optional) </w:t>
+      </w:r>
+      <w:r>
+        <w:t xml:space="preserve">Use this setting when the player must successfully complete a task or puzzle in the web browser before proceeding to the next tier in the </w:t>
+      </w:r>
+      <w:r>
+        <w:lastRenderedPageBreak/>
+        <w:t xml:space="preserve">mission.  Setting response=”complete” </w:t>
+      </w:r>
+      <w:r>
+        <w:t xml:space="preserve">tells the browser to wait for the URL to be changed to </w:t>
+      </w:r>
+      <w:proofErr w:type="spellStart"/>
+      <w:r>
+        <w:rPr>
+          <w:b/>
+        </w:rPr>
+        <w:t>data:</w:t>
+      </w:r>
+      <w:proofErr w:type="gramStart"/>
+      <w:r>
+        <w:rPr>
+          <w:b/>
+        </w:rPr>
+        <w:t>,complete</w:t>
+      </w:r>
+      <w:proofErr w:type="spellEnd"/>
+      <w:proofErr w:type="gramEnd"/>
+      <w:r>
+        <w:t xml:space="preserve"> before the player can proceed to the next tier.</w:t>
+      </w:r>
+      <w:r>
+        <w:t xml:space="preserve">  You can use any response you like (it doesn’t have to be “complete”). The HTML page is responsible for setting the new URL when the tier is complete, using either a hyperlink or JavaScript.  Data URL format must be used (don’t forget the comma), n</w:t>
+      </w:r>
+      <w:r>
+        <w:t xml:space="preserve">ot http. </w:t>
+      </w:r>
+    </w:p>
+    <w:p>
+      <w:pPr>
+        <w:pStyle w:val="ListParagraph"/>
+        <w:numPr>
+          <w:ilvl w:val="0"/>
+          <w:numId w:val="2"/>
+        </w:numPr>
       </w:pPr>
       <w:r>
         <w:rPr>
@@ -3205,6 +3261,7 @@
         <w:rPr>
           <w:b/>
         </w:rPr>
+        <w:lastRenderedPageBreak/>
         <w:t>url</w:t>
       </w:r>
       <w:proofErr w:type="gramEnd"/>
@@ -3244,7 +3301,6 @@
         <w:rPr>
           <w:b/>
         </w:rPr>
-        <w:lastRenderedPageBreak/>
         <w:t>preload</w:t>
       </w:r>
       <w:proofErr w:type="gramEnd"/>
@@ -3697,22 +3753,7 @@
         <w:t xml:space="preserve">: </w:t>
       </w:r>
       <w:r>
-        <w:t>(Optional)</w:t>
-      </w:r>
-      <w:r>
-        <w:t xml:space="preserve"> TSW automatically lowers the background volume while audio plays.  This is often good enough, but if you are playing music, the standard TSW background music can sometimes bleed through and mix with your audio.</w:t>
-      </w:r>
-      <w:r>
-        <w:t xml:space="preserve"> If </w:t>
-      </w:r>
-      <w:r>
-        <w:t xml:space="preserve">you set this attribute to </w:t>
-      </w:r>
-      <w:r>
-        <w:t xml:space="preserve">“true”, </w:t>
-      </w:r>
-      <w:r>
-        <w:t>background music will be muted while the audio plays.  Volume levels are restored afterwards.</w:t>
+        <w:t>(Optional) TSW automatically lowers the background volume while audio plays.  This is often good enough, but if you are playing music, the standard TSW background music can sometimes bleed through and mix with your audio. If you set this attribute to “true”, background music will be muted while the audio plays.  Volume levels are restored afterwards.</w:t>
       </w:r>
     </w:p>
     <w:p>
@@ -4167,6 +4208,7 @@
         <w:rPr>
           <w:b/>
         </w:rPr>
+        <w:lastRenderedPageBreak/>
         <w:tab/>
         <w:t>&lt;dialog type="fadeout" duration="1" /&gt;</w:t>
       </w:r>
@@ -4181,7 +4223,6 @@
         <w:rPr>
           <w:b/>
         </w:rPr>
-        <w:lastRenderedPageBreak/>
         <w:tab/>
         <w:t>&lt;dialog type="dialog" line="... then fade back in... " /&gt;</w:t>
       </w:r>
@@ -4700,7 +4741,6 @@
         <w:pStyle w:val="IntenseQuote"/>
       </w:pPr>
       <w:r>
-        <w:lastRenderedPageBreak/>
         <w:t>TIPS</w:t>
       </w:r>
     </w:p>
@@ -5199,6 +5239,7 @@
     </w:p>
     <w:p>
       <w:r>
+        <w:lastRenderedPageBreak/>
         <w:t xml:space="preserve">Within the &lt;tier&gt; tag are multiple &lt;cinematic&gt; tags, each with a type specifying the action to </w:t>
       </w:r>
       <w:proofErr w:type="gramStart"/>
@@ -5232,7 +5273,6 @@
         <w:pStyle w:val="Heading3"/>
       </w:pPr>
       <w:r>
-        <w:lastRenderedPageBreak/>
         <w:t>“</w:t>
       </w:r>
       <w:proofErr w:type="gramStart"/>
@@ -5948,6 +5988,7 @@
         <w:rPr>
           <w:b/>
         </w:rPr>
+        <w:lastRenderedPageBreak/>
         <w:t>&lt;cinematic type="</w:t>
       </w:r>
       <w:proofErr w:type="spellStart"/>
@@ -5981,7 +6022,6 @@
         <w:rPr>
           <w:b/>
         </w:rPr>
-        <w:lastRenderedPageBreak/>
         <w:t>x</w:t>
       </w:r>
       <w:proofErr w:type="gramEnd"/>
@@ -11621,7 +11661,77 @@
           <w:szCs w:val="19"/>
           <w:highlight w:val="white"/>
         </w:rPr>
-        <w:t xml:space="preserve"> /&gt;</w:t>
+        <w:t xml:space="preserve"> </w:t>
+      </w:r>
+      <w:r>
+        <w:rPr>
+          <w:rFonts w:ascii="Consolas" w:hAnsi="Consolas" w:cs="Consolas"/>
+          <w:color w:val="FF0000"/>
+          <w:sz w:val="19"/>
+          <w:szCs w:val="19"/>
+          <w:highlight w:val="white"/>
+        </w:rPr>
+        <w:t>configuration</w:t>
+      </w:r>
+      <w:r>
+        <w:rPr>
+          <w:rFonts w:ascii="Consolas" w:hAnsi="Consolas" w:cs="Consolas"/>
+          <w:color w:val="0000FF"/>
+          <w:sz w:val="19"/>
+          <w:szCs w:val="19"/>
+          <w:highlight w:val="white"/>
+        </w:rPr>
+        <w:t>=</w:t>
+      </w:r>
+      <w:r>
+        <w:rPr>
+          <w:rFonts w:ascii="Consolas" w:hAnsi="Consolas" w:cs="Consolas"/>
+          <w:color w:val="000000"/>
+          <w:sz w:val="19"/>
+          <w:szCs w:val="19"/>
+          <w:highlight w:val="white"/>
+        </w:rPr>
+        <w:t>"</w:t>
+      </w:r>
+      <w:r>
+        <w:rPr>
+          <w:rFonts w:ascii="Consolas" w:hAnsi="Consolas" w:cs="Consolas"/>
+          <w:color w:val="0000FF"/>
+          <w:sz w:val="19"/>
+          <w:szCs w:val="19"/>
+          <w:highlight w:val="white"/>
+        </w:rPr>
+        <w:t>6681</w:t>
+      </w:r>
+      <w:r>
+        <w:rPr>
+          <w:rFonts w:ascii="Consolas" w:hAnsi="Consolas" w:cs="Consolas"/>
+          <w:color w:val="000000"/>
+          <w:sz w:val="19"/>
+          <w:szCs w:val="19"/>
+          <w:highlight w:val="white"/>
+        </w:rPr>
+        <w:t>"</w:t>
+      </w:r>
+      <w:r>
+        <w:rPr>
+          <w:rFonts w:ascii="Consolas" w:hAnsi="Consolas" w:cs="Consolas"/>
+          <w:color w:val="000000"/>
+          <w:sz w:val="19"/>
+          <w:szCs w:val="19"/>
+          <w:highlight w:val="white"/>
+        </w:rPr>
+        <w:t xml:space="preserve"> </w:t>
+      </w:r>
+      <w:r>
+        <w:rPr>
+          <w:rFonts w:ascii="Consolas" w:hAnsi="Consolas" w:cs="Consolas"/>
+          <w:color w:val="0000FF"/>
+          <w:sz w:val="19"/>
+          <w:szCs w:val="19"/>
+          <w:highlight w:val="white"/>
+        </w:rPr>
+        <w:t>/&gt;</w:t>
       </w:r>
     </w:p>
     <w:p>
@@ -12455,19 +12565,6 @@
     </w:p>
     <w:p>
       <w:pPr>
-        <w:pStyle w:val="IntenseQuote"/>
-      </w:pPr>
-    </w:p>
-    <w:p>
-      <w:pPr>
-        <w:pStyle w:val="IntenseQuote"/>
-      </w:pPr>
-      <w:r>
-        <w:t>TIPS</w:t>
-      </w:r>
-    </w:p>
-    <w:p>
-      <w:pPr>
         <w:pStyle w:val="ListParagraph"/>
         <w:numPr>
           <w:ilvl w:val="0"/>
@@ -12475,22 +12572,89 @@
         </w:numPr>
       </w:pPr>
       <w:r>
-        <w:t xml:space="preserve">You should only apply Looks packages that use the same model and animation skeleton as the selected characters.  </w:t>
-      </w:r>
-      <w:r>
-        <w:t xml:space="preserve">Most human looks will apply to any human character, male or </w:t>
-      </w:r>
-      <w:r>
-        <w:lastRenderedPageBreak/>
-        <w:t xml:space="preserve">female.  Some monster looks, like zombies, can also be applied to human characters (and vice versa), but you may need to set invisible=”true” to prevent bleeding through of the human looks.  If you set a human character to </w:t>
-      </w:r>
-      <w:proofErr w:type="spellStart"/>
-      <w:r>
-        <w:t>A’kab</w:t>
-      </w:r>
-      <w:proofErr w:type="spellEnd"/>
-      <w:r>
-        <w:t xml:space="preserve"> looks, the skeleton won’t hook up, and there will be no animations.  Applying child looks to an adult model will have freaky results.</w:t>
+        <w:rPr>
+          <w:b/>
+          <w:color w:val="FF0000"/>
+        </w:rPr>
+        <w:t>[New in 3</w:t>
+      </w:r>
+      <w:r>
+        <w:rPr>
+          <w:b/>
+          <w:color w:val="FF0000"/>
+        </w:rPr>
+        <w:t>.3</w:t>
+      </w:r>
+      <w:r>
+        <w:rPr>
+          <w:b/>
+          <w:color w:val="FF0000"/>
+        </w:rPr>
+        <w:t xml:space="preserve">] </w:t>
+      </w:r>
+      <w:r>
+        <w:rPr>
+          <w:b/>
+        </w:rPr>
+        <w:t>configuration</w:t>
+      </w:r>
+      <w:r>
+        <w:rPr>
+          <w:b/>
+        </w:rPr>
+        <w:t xml:space="preserve">: </w:t>
+      </w:r>
+      <w:r>
+        <w:t>(Optional)</w:t>
+      </w:r>
+      <w:r>
+        <w:t xml:space="preserve"> </w:t>
+      </w:r>
+      <w:proofErr w:type="gramStart"/>
+      <w:r>
+        <w:t>Some</w:t>
+      </w:r>
+      <w:proofErr w:type="gramEnd"/>
+      <w:r>
+        <w:t xml:space="preserve"> looks packages contain more than one look.  Specifying a configuration ID </w:t>
+      </w:r>
+      <w:r>
+        <w:t xml:space="preserve">allows you to choose a different head type, hair style, eye tint, and facial hair.  See LooksConfig.txt in the </w:t>
+      </w:r>
+      <w:proofErr w:type="gramStart"/>
+      <w:r>
+        <w:t>Untold</w:t>
+      </w:r>
+      <w:proofErr w:type="gramEnd"/>
+      <w:r>
+        <w:t xml:space="preserve"> folder for a list of available configuration IDs.</w:t>
+      </w:r>
+      <w:r>
+        <w:t xml:space="preserve"> (Special thanks to Solon/</w:t>
+      </w:r>
+      <w:proofErr w:type="spellStart"/>
+      <w:r>
+        <w:t>Saduff</w:t>
+      </w:r>
+      <w:proofErr w:type="spellEnd"/>
+      <w:r>
+        <w:t xml:space="preserve"> for learning about this feature and sending me the code.)</w:t>
+      </w:r>
+      <w:bookmarkStart w:id="0" w:name="_GoBack"/>
+      <w:bookmarkEnd w:id="0"/>
+    </w:p>
+    <w:p/>
+    <w:p>
+      <w:pPr>
+        <w:pStyle w:val="IntenseQuote"/>
+      </w:pPr>
+    </w:p>
+    <w:p>
+      <w:pPr>
+        <w:pStyle w:val="IntenseQuote"/>
+      </w:pPr>
+      <w:r>
+        <w:t>TIPS</w:t>
       </w:r>
     </w:p>
     <w:p>
@@ -12502,32 +12666,18 @@
         </w:numPr>
       </w:pPr>
       <w:r>
-        <w:t xml:space="preserve">When it comes to hair, I’m afraid you don’t have a lot of control.  The hair may be built-in with the head.  </w:t>
-      </w:r>
-      <w:r>
-        <w:t xml:space="preserve">If not, you can specify </w:t>
-      </w:r>
-      <w:proofErr w:type="spellStart"/>
-      <w:r>
-        <w:t>CC_hair_male</w:t>
-      </w:r>
-      <w:proofErr w:type="spellEnd"/>
-      <w:r>
-        <w:t xml:space="preserve"> or </w:t>
-      </w:r>
-      <w:proofErr w:type="spellStart"/>
-      <w:r>
-        <w:t>CC_hair_female</w:t>
-      </w:r>
-      <w:proofErr w:type="spellEnd"/>
-      <w:r>
-        <w:t xml:space="preserve"> looks, but you won’t have control over which style appears.  It is somehow based on the previous hair used by the player or NPC.  This is why Carter has a new hairdo in the Being Carter mission, and </w:t>
-      </w:r>
-      <w:r>
-        <w:t>players do not all see the same hairdo.</w:t>
-      </w:r>
-      <w:r>
-        <w:t xml:space="preserve">  As the old saying goes, “make lemonade out of lemons.”</w:t>
+        <w:t xml:space="preserve">You should only apply Looks packages that use the same model and animation skeleton as the selected characters.  </w:t>
+      </w:r>
+      <w:r>
+        <w:t xml:space="preserve">Most human looks will apply to any human character, male or female.  Some monster looks, like zombies, can also be applied to human characters (and vice versa), but you may need to set invisible=”true” to prevent bleeding through of the human looks.  If you set a human character to </w:t>
+      </w:r>
+      <w:proofErr w:type="spellStart"/>
+      <w:r>
+        <w:t>A’kab</w:t>
+      </w:r>
+      <w:proofErr w:type="spellEnd"/>
+      <w:r>
+        <w:t xml:space="preserve"> looks, the skeleton won’t hook up, and there will be no animations.  Applying child looks to an adult model will have freaky results.</w:t>
       </w:r>
     </w:p>
     <w:p>
@@ -15552,7 +15702,7 @@
 </file>
 
 <file path=customXml/itemProps1.xml><?xml version="1.0" encoding="utf-8"?>
-<ds:datastoreItem xmlns:ds="http://schemas.openxmlformats.org/officeDocument/2006/customXml" ds:itemID="{36FD4610-84E8-45A7-8E9E-CBAD258033AF}">
+<ds:datastoreItem xmlns:ds="http://schemas.openxmlformats.org/officeDocument/2006/customXml" ds:itemID="{07190B9D-2935-415B-96BF-62931F0C8C3D}">
   <ds:schemaRefs>
     <ds:schemaRef ds:uri="http://schemas.openxmlformats.org/officeDocument/2006/bibliography"/>
   </ds:schemaRefs>

</xml_diff>